<commit_message>
implementation and testing plan
</commit_message>
<xml_diff>
--- a/materiale/DD.docx
+++ b/materiale/DD.docx
@@ -12,7 +12,7 @@
           <w:lang w:val="en-GB"/>
         </w:rPr>
       </w:pPr>
-      <w:bookmarkStart w:id="0" w:name="_Toc532132307"/>
+      <w:bookmarkStart w:id="0" w:name="_Toc532145501"/>
       <w:proofErr w:type="spellStart"/>
       <w:r>
         <w:rPr>
@@ -43,7 +43,7 @@
           <w:lang w:val="en-GB"/>
         </w:rPr>
       </w:pPr>
-      <w:bookmarkStart w:id="1" w:name="_Toc532132308"/>
+      <w:bookmarkStart w:id="1" w:name="_Toc532145502"/>
       <w:r>
         <w:rPr>
           <w:rFonts w:ascii="Georgia" w:hAnsi="Georgia"/>
@@ -84,7 +84,7 @@
           <w:lang w:val="en-GB"/>
         </w:rPr>
       </w:pPr>
-      <w:bookmarkStart w:id="2" w:name="_Toc532132309"/>
+      <w:bookmarkStart w:id="2" w:name="_Toc532145503"/>
       <w:r>
         <w:rPr>
           <w:rFonts w:ascii="Georgia" w:hAnsi="Georgia"/>
@@ -195,7 +195,7 @@
             </w:rPr>
             <w:fldChar w:fldCharType="separate"/>
           </w:r>
-          <w:hyperlink w:anchor="_Toc532132307" w:history="1">
+          <w:hyperlink w:anchor="_Toc532145501" w:history="1">
             <w:r>
               <w:rPr>
                 <w:rStyle w:val="Collegamentoipertestuale"/>
@@ -223,7 +223,7 @@
                 <w:noProof/>
                 <w:webHidden/>
               </w:rPr>
-              <w:instrText xml:space="preserve"> PAGEREF _Toc532132307 \h </w:instrText>
+              <w:instrText xml:space="preserve"> PAGEREF _Toc532145501 \h </w:instrText>
             </w:r>
             <w:r>
               <w:rPr>
@@ -266,7 +266,7 @@
               <w:lang w:eastAsia="it-IT"/>
             </w:rPr>
           </w:pPr>
-          <w:hyperlink w:anchor="_Toc532132308" w:history="1">
+          <w:hyperlink w:anchor="_Toc532145502" w:history="1">
             <w:r>
               <w:rPr>
                 <w:rStyle w:val="Collegamentoipertestuale"/>
@@ -294,7 +294,7 @@
                 <w:noProof/>
                 <w:webHidden/>
               </w:rPr>
-              <w:instrText xml:space="preserve"> PAGEREF _Toc532132308 \h </w:instrText>
+              <w:instrText xml:space="preserve"> PAGEREF _Toc532145502 \h </w:instrText>
             </w:r>
             <w:r>
               <w:rPr>
@@ -337,7 +337,7 @@
               <w:lang w:eastAsia="it-IT"/>
             </w:rPr>
           </w:pPr>
-          <w:hyperlink w:anchor="_Toc532132309" w:history="1">
+          <w:hyperlink w:anchor="_Toc532145503" w:history="1">
             <w:r>
               <w:rPr>
                 <w:rStyle w:val="Collegamentoipertestuale"/>
@@ -365,7 +365,7 @@
                 <w:noProof/>
                 <w:webHidden/>
               </w:rPr>
-              <w:instrText xml:space="preserve"> PAGEREF _Toc532132309 \h </w:instrText>
+              <w:instrText xml:space="preserve"> PAGEREF _Toc532145503 \h </w:instrText>
             </w:r>
             <w:r>
               <w:rPr>
@@ -409,7 +409,7 @@
               <w:lang w:eastAsia="it-IT"/>
             </w:rPr>
           </w:pPr>
-          <w:hyperlink w:anchor="_Toc532132310" w:history="1">
+          <w:hyperlink w:anchor="_Toc532145504" w:history="1">
             <w:r>
               <w:rPr>
                 <w:rStyle w:val="Collegamentoipertestuale"/>
@@ -451,7 +451,7 @@
                 <w:noProof/>
                 <w:webHidden/>
               </w:rPr>
-              <w:instrText xml:space="preserve"> PAGEREF _Toc532132310 \h </w:instrText>
+              <w:instrText xml:space="preserve"> PAGEREF _Toc532145504 \h </w:instrText>
             </w:r>
             <w:r>
               <w:rPr>
@@ -495,7 +495,7 @@
               <w:lang w:eastAsia="it-IT"/>
             </w:rPr>
           </w:pPr>
-          <w:hyperlink w:anchor="_Toc532132311" w:history="1">
+          <w:hyperlink w:anchor="_Toc532145505" w:history="1">
             <w:r>
               <w:rPr>
                 <w:rStyle w:val="Collegamentoipertestuale"/>
@@ -537,7 +537,7 @@
                 <w:noProof/>
                 <w:webHidden/>
               </w:rPr>
-              <w:instrText xml:space="preserve"> PAGEREF _Toc532132311 \h </w:instrText>
+              <w:instrText xml:space="preserve"> PAGEREF _Toc532145505 \h </w:instrText>
             </w:r>
             <w:r>
               <w:rPr>
@@ -581,7 +581,7 @@
               <w:lang w:eastAsia="it-IT"/>
             </w:rPr>
           </w:pPr>
-          <w:hyperlink w:anchor="_Toc532132312" w:history="1">
+          <w:hyperlink w:anchor="_Toc532145506" w:history="1">
             <w:r>
               <w:rPr>
                 <w:rStyle w:val="Collegamentoipertestuale"/>
@@ -625,7 +625,7 @@
                 <w:noProof/>
                 <w:webHidden/>
               </w:rPr>
-              <w:instrText xml:space="preserve"> PAGEREF _Toc532132312 \h </w:instrText>
+              <w:instrText xml:space="preserve"> PAGEREF _Toc532145506 \h </w:instrText>
             </w:r>
             <w:r>
               <w:rPr>
@@ -669,7 +669,7 @@
               <w:lang w:eastAsia="it-IT"/>
             </w:rPr>
           </w:pPr>
-          <w:hyperlink w:anchor="_Toc532132313" w:history="1">
+          <w:hyperlink w:anchor="_Toc532145507" w:history="1">
             <w:r>
               <w:rPr>
                 <w:rStyle w:val="Collegamentoipertestuale"/>
@@ -713,7 +713,7 @@
                 <w:noProof/>
                 <w:webHidden/>
               </w:rPr>
-              <w:instrText xml:space="preserve"> PAGEREF _Toc532132313 \h </w:instrText>
+              <w:instrText xml:space="preserve"> PAGEREF _Toc532145507 \h </w:instrText>
             </w:r>
             <w:r>
               <w:rPr>
@@ -752,10 +752,12 @@
               <w:tab w:val="right" w:leader="dot" w:pos="9628"/>
             </w:tabs>
             <w:rPr>
+              <w:rFonts w:asciiTheme="minorHAnsi" w:eastAsiaTheme="minorEastAsia" w:hAnsiTheme="minorHAnsi"/>
               <w:noProof/>
+              <w:lang w:eastAsia="it-IT"/>
             </w:rPr>
           </w:pPr>
-          <w:hyperlink w:anchor="_Toc532132314" w:history="1">
+          <w:hyperlink w:anchor="_Toc532145508" w:history="1">
             <w:r>
               <w:rPr>
                 <w:rStyle w:val="Collegamentoipertestuale"/>
@@ -766,7 +768,9 @@
             </w:r>
             <w:r>
               <w:rPr>
-                <w:noProof/>
+                <w:rFonts w:asciiTheme="minorHAnsi" w:eastAsiaTheme="minorEastAsia" w:hAnsiTheme="minorHAnsi"/>
+                <w:noProof/>
+                <w:lang w:eastAsia="it-IT"/>
               </w:rPr>
               <w:tab/>
             </w:r>
@@ -797,7 +801,7 @@
                 <w:noProof/>
                 <w:webHidden/>
               </w:rPr>
-              <w:instrText xml:space="preserve"> PAGEREF _Toc532132314 \h </w:instrText>
+              <w:instrText xml:space="preserve"> PAGEREF _Toc532145508 \h </w:instrText>
             </w:r>
             <w:r>
               <w:rPr>
@@ -836,10 +840,12 @@
               <w:tab w:val="right" w:leader="dot" w:pos="9628"/>
             </w:tabs>
             <w:rPr>
+              <w:rFonts w:asciiTheme="minorHAnsi" w:eastAsiaTheme="minorEastAsia" w:hAnsiTheme="minorHAnsi"/>
               <w:noProof/>
+              <w:lang w:eastAsia="it-IT"/>
             </w:rPr>
           </w:pPr>
-          <w:hyperlink w:anchor="_Toc532132315" w:history="1">
+          <w:hyperlink w:anchor="_Toc532145509" w:history="1">
             <w:r>
               <w:rPr>
                 <w:rStyle w:val="Collegamentoipertestuale"/>
@@ -850,7 +856,9 @@
             </w:r>
             <w:r>
               <w:rPr>
-                <w:noProof/>
+                <w:rFonts w:asciiTheme="minorHAnsi" w:eastAsiaTheme="minorEastAsia" w:hAnsiTheme="minorHAnsi"/>
+                <w:noProof/>
+                <w:lang w:eastAsia="it-IT"/>
               </w:rPr>
               <w:tab/>
             </w:r>
@@ -881,7 +889,7 @@
                 <w:noProof/>
                 <w:webHidden/>
               </w:rPr>
-              <w:instrText xml:space="preserve"> PAGEREF _Toc532132315 \h </w:instrText>
+              <w:instrText xml:space="preserve"> PAGEREF _Toc532145509 \h </w:instrText>
             </w:r>
             <w:r>
               <w:rPr>
@@ -925,7 +933,7 @@
               <w:lang w:eastAsia="it-IT"/>
             </w:rPr>
           </w:pPr>
-          <w:hyperlink w:anchor="_Toc532132316" w:history="1">
+          <w:hyperlink w:anchor="_Toc532145510" w:history="1">
             <w:r>
               <w:rPr>
                 <w:rStyle w:val="Collegamentoipertestuale"/>
@@ -969,7 +977,7 @@
                 <w:noProof/>
                 <w:webHidden/>
               </w:rPr>
-              <w:instrText xml:space="preserve"> PAGEREF _Toc532132316 \h </w:instrText>
+              <w:instrText xml:space="preserve"> PAGEREF _Toc532145510 \h </w:instrText>
             </w:r>
             <w:r>
               <w:rPr>
@@ -989,7 +997,7 @@
                 <w:noProof/>
                 <w:webHidden/>
               </w:rPr>
-              <w:t>2</w:t>
+              <w:t>3</w:t>
             </w:r>
             <w:r>
               <w:rPr>
@@ -1013,7 +1021,7 @@
               <w:lang w:eastAsia="it-IT"/>
             </w:rPr>
           </w:pPr>
-          <w:hyperlink w:anchor="_Toc532132317" w:history="1">
+          <w:hyperlink w:anchor="_Toc532145511" w:history="1">
             <w:r>
               <w:rPr>
                 <w:rStyle w:val="Collegamentoipertestuale"/>
@@ -1055,7 +1063,7 @@
                 <w:noProof/>
                 <w:webHidden/>
               </w:rPr>
-              <w:instrText xml:space="preserve"> PAGEREF _Toc532132317 \h </w:instrText>
+              <w:instrText xml:space="preserve"> PAGEREF _Toc532145511 \h </w:instrText>
             </w:r>
             <w:r>
               <w:rPr>
@@ -1099,7 +1107,7 @@
               <w:lang w:eastAsia="it-IT"/>
             </w:rPr>
           </w:pPr>
-          <w:hyperlink w:anchor="_Toc532132318" w:history="1">
+          <w:hyperlink w:anchor="_Toc532145512" w:history="1">
             <w:r>
               <w:rPr>
                 <w:rStyle w:val="Collegamentoipertestuale"/>
@@ -1141,7 +1149,7 @@
                 <w:noProof/>
                 <w:webHidden/>
               </w:rPr>
-              <w:instrText xml:space="preserve"> PAGEREF _Toc532132318 \h </w:instrText>
+              <w:instrText xml:space="preserve"> PAGEREF _Toc532145512 \h </w:instrText>
             </w:r>
             <w:r>
               <w:rPr>
@@ -1180,10 +1188,12 @@
               <w:tab w:val="right" w:leader="dot" w:pos="9628"/>
             </w:tabs>
             <w:rPr>
+              <w:rFonts w:asciiTheme="minorHAnsi" w:eastAsiaTheme="minorEastAsia" w:hAnsiTheme="minorHAnsi"/>
               <w:noProof/>
+              <w:lang w:eastAsia="it-IT"/>
             </w:rPr>
           </w:pPr>
-          <w:hyperlink w:anchor="_Toc532132319" w:history="1">
+          <w:hyperlink w:anchor="_Toc532145513" w:history="1">
             <w:r>
               <w:rPr>
                 <w:rStyle w:val="Collegamentoipertestuale"/>
@@ -1194,7 +1204,9 @@
             </w:r>
             <w:r>
               <w:rPr>
-                <w:noProof/>
+                <w:rFonts w:asciiTheme="minorHAnsi" w:eastAsiaTheme="minorEastAsia" w:hAnsiTheme="minorHAnsi"/>
+                <w:noProof/>
+                <w:lang w:eastAsia="it-IT"/>
               </w:rPr>
               <w:tab/>
             </w:r>
@@ -1225,7 +1237,7 @@
                 <w:noProof/>
                 <w:webHidden/>
               </w:rPr>
-              <w:instrText xml:space="preserve"> PAGEREF _Toc532132319 \h </w:instrText>
+              <w:instrText xml:space="preserve"> PAGEREF _Toc532145513 \h </w:instrText>
             </w:r>
             <w:r>
               <w:rPr>
@@ -1264,10 +1276,12 @@
               <w:tab w:val="right" w:leader="dot" w:pos="9628"/>
             </w:tabs>
             <w:rPr>
+              <w:rFonts w:asciiTheme="minorHAnsi" w:eastAsiaTheme="minorEastAsia" w:hAnsiTheme="minorHAnsi"/>
               <w:noProof/>
+              <w:lang w:eastAsia="it-IT"/>
             </w:rPr>
           </w:pPr>
-          <w:hyperlink w:anchor="_Toc532132320" w:history="1">
+          <w:hyperlink w:anchor="_Toc532145514" w:history="1">
             <w:r>
               <w:rPr>
                 <w:rStyle w:val="Collegamentoipertestuale"/>
@@ -1278,7 +1292,9 @@
             </w:r>
             <w:r>
               <w:rPr>
-                <w:noProof/>
+                <w:rFonts w:asciiTheme="minorHAnsi" w:eastAsiaTheme="minorEastAsia" w:hAnsiTheme="minorHAnsi"/>
+                <w:noProof/>
+                <w:lang w:eastAsia="it-IT"/>
               </w:rPr>
               <w:tab/>
             </w:r>
@@ -1309,7 +1325,7 @@
                 <w:noProof/>
                 <w:webHidden/>
               </w:rPr>
-              <w:instrText xml:space="preserve"> PAGEREF _Toc532132320 \h </w:instrText>
+              <w:instrText xml:space="preserve"> PAGEREF _Toc532145514 \h </w:instrText>
             </w:r>
             <w:r>
               <w:rPr>
@@ -1348,10 +1364,12 @@
               <w:tab w:val="right" w:leader="dot" w:pos="9628"/>
             </w:tabs>
             <w:rPr>
+              <w:rFonts w:asciiTheme="minorHAnsi" w:eastAsiaTheme="minorEastAsia" w:hAnsiTheme="minorHAnsi"/>
               <w:noProof/>
+              <w:lang w:eastAsia="it-IT"/>
             </w:rPr>
           </w:pPr>
-          <w:hyperlink w:anchor="_Toc532132321" w:history="1">
+          <w:hyperlink w:anchor="_Toc532145515" w:history="1">
             <w:r>
               <w:rPr>
                 <w:rStyle w:val="Collegamentoipertestuale"/>
@@ -1361,7 +1379,9 @@
             </w:r>
             <w:r>
               <w:rPr>
-                <w:noProof/>
+                <w:rFonts w:asciiTheme="minorHAnsi" w:eastAsiaTheme="minorEastAsia" w:hAnsiTheme="minorHAnsi"/>
+                <w:noProof/>
+                <w:lang w:eastAsia="it-IT"/>
               </w:rPr>
               <w:tab/>
             </w:r>
@@ -1391,7 +1411,7 @@
                 <w:noProof/>
                 <w:webHidden/>
               </w:rPr>
-              <w:instrText xml:space="preserve"> PAGEREF _Toc532132321 \h </w:instrText>
+              <w:instrText xml:space="preserve"> PAGEREF _Toc532145515 \h </w:instrText>
             </w:r>
             <w:r>
               <w:rPr>
@@ -1430,10 +1450,12 @@
               <w:tab w:val="right" w:leader="dot" w:pos="9628"/>
             </w:tabs>
             <w:rPr>
+              <w:rFonts w:asciiTheme="minorHAnsi" w:eastAsiaTheme="minorEastAsia" w:hAnsiTheme="minorHAnsi"/>
               <w:noProof/>
+              <w:lang w:eastAsia="it-IT"/>
             </w:rPr>
           </w:pPr>
-          <w:hyperlink w:anchor="_Toc532132322" w:history="1">
+          <w:hyperlink w:anchor="_Toc532145516" w:history="1">
             <w:r>
               <w:rPr>
                 <w:rStyle w:val="Collegamentoipertestuale"/>
@@ -1443,7 +1465,9 @@
             </w:r>
             <w:r>
               <w:rPr>
-                <w:noProof/>
+                <w:rFonts w:asciiTheme="minorHAnsi" w:eastAsiaTheme="minorEastAsia" w:hAnsiTheme="minorHAnsi"/>
+                <w:noProof/>
+                <w:lang w:eastAsia="it-IT"/>
               </w:rPr>
               <w:tab/>
             </w:r>
@@ -1473,7 +1497,7 @@
                 <w:noProof/>
                 <w:webHidden/>
               </w:rPr>
-              <w:instrText xml:space="preserve"> PAGEREF _Toc532132322 \h </w:instrText>
+              <w:instrText xml:space="preserve"> PAGEREF _Toc532145516 \h </w:instrText>
             </w:r>
             <w:r>
               <w:rPr>
@@ -1512,10 +1536,12 @@
               <w:tab w:val="right" w:leader="dot" w:pos="9628"/>
             </w:tabs>
             <w:rPr>
+              <w:rFonts w:asciiTheme="minorHAnsi" w:eastAsiaTheme="minorEastAsia" w:hAnsiTheme="minorHAnsi"/>
               <w:noProof/>
+              <w:lang w:eastAsia="it-IT"/>
             </w:rPr>
           </w:pPr>
-          <w:hyperlink w:anchor="_Toc532132323" w:history="1">
+          <w:hyperlink w:anchor="_Toc532145517" w:history="1">
             <w:r>
               <w:rPr>
                 <w:rStyle w:val="Collegamentoipertestuale"/>
@@ -1526,7 +1552,9 @@
             </w:r>
             <w:r>
               <w:rPr>
-                <w:noProof/>
+                <w:rFonts w:asciiTheme="minorHAnsi" w:eastAsiaTheme="minorEastAsia" w:hAnsiTheme="minorHAnsi"/>
+                <w:noProof/>
+                <w:lang w:eastAsia="it-IT"/>
               </w:rPr>
               <w:tab/>
             </w:r>
@@ -1557,7 +1585,7 @@
                 <w:noProof/>
                 <w:webHidden/>
               </w:rPr>
-              <w:instrText xml:space="preserve"> PAGEREF _Toc532132323 \h </w:instrText>
+              <w:instrText xml:space="preserve"> PAGEREF _Toc532145517 \h </w:instrText>
             </w:r>
             <w:r>
               <w:rPr>
@@ -1596,10 +1624,12 @@
               <w:tab w:val="right" w:leader="dot" w:pos="9628"/>
             </w:tabs>
             <w:rPr>
+              <w:rFonts w:asciiTheme="minorHAnsi" w:eastAsiaTheme="minorEastAsia" w:hAnsiTheme="minorHAnsi"/>
               <w:noProof/>
+              <w:lang w:eastAsia="it-IT"/>
             </w:rPr>
           </w:pPr>
-          <w:hyperlink w:anchor="_Toc532132324" w:history="1">
+          <w:hyperlink w:anchor="_Toc532145518" w:history="1">
             <w:r>
               <w:rPr>
                 <w:rStyle w:val="Collegamentoipertestuale"/>
@@ -1610,7 +1640,9 @@
             </w:r>
             <w:r>
               <w:rPr>
-                <w:noProof/>
+                <w:rFonts w:asciiTheme="minorHAnsi" w:eastAsiaTheme="minorEastAsia" w:hAnsiTheme="minorHAnsi"/>
+                <w:noProof/>
+                <w:lang w:eastAsia="it-IT"/>
               </w:rPr>
               <w:tab/>
             </w:r>
@@ -1641,7 +1673,7 @@
                 <w:noProof/>
                 <w:webHidden/>
               </w:rPr>
-              <w:instrText xml:space="preserve"> PAGEREF _Toc532132324 \h </w:instrText>
+              <w:instrText xml:space="preserve"> PAGEREF _Toc532145518 \h </w:instrText>
             </w:r>
             <w:r>
               <w:rPr>
@@ -1685,7 +1717,7 @@
               <w:lang w:eastAsia="it-IT"/>
             </w:rPr>
           </w:pPr>
-          <w:hyperlink w:anchor="_Toc532132325" w:history="1">
+          <w:hyperlink w:anchor="_Toc532145519" w:history="1">
             <w:r>
               <w:rPr>
                 <w:rStyle w:val="Collegamentoipertestuale"/>
@@ -1727,7 +1759,7 @@
                 <w:noProof/>
                 <w:webHidden/>
               </w:rPr>
-              <w:instrText xml:space="preserve"> PAGEREF _Toc532132325 \h </w:instrText>
+              <w:instrText xml:space="preserve"> PAGEREF _Toc532145519 \h </w:instrText>
             </w:r>
             <w:r>
               <w:rPr>
@@ -1771,7 +1803,7 @@
               <w:lang w:eastAsia="it-IT"/>
             </w:rPr>
           </w:pPr>
-          <w:hyperlink w:anchor="_Toc532132326" w:history="1">
+          <w:hyperlink w:anchor="_Toc532145520" w:history="1">
             <w:r>
               <w:rPr>
                 <w:rStyle w:val="Collegamentoipertestuale"/>
@@ -1813,7 +1845,7 @@
                 <w:noProof/>
                 <w:webHidden/>
               </w:rPr>
-              <w:instrText xml:space="preserve"> PAGEREF _Toc532132326 \h </w:instrText>
+              <w:instrText xml:space="preserve"> PAGEREF _Toc532145520 \h </w:instrText>
             </w:r>
             <w:r>
               <w:rPr>
@@ -1857,7 +1889,7 @@
               <w:lang w:eastAsia="it-IT"/>
             </w:rPr>
           </w:pPr>
-          <w:hyperlink w:anchor="_Toc532132327" w:history="1">
+          <w:hyperlink w:anchor="_Toc532145521" w:history="1">
             <w:r>
               <w:rPr>
                 <w:rStyle w:val="Collegamentoipertestuale"/>
@@ -1901,7 +1933,7 @@
                 <w:noProof/>
                 <w:webHidden/>
               </w:rPr>
-              <w:instrText xml:space="preserve"> PAGEREF _Toc532132327 \h </w:instrText>
+              <w:instrText xml:space="preserve"> PAGEREF _Toc532145521 \h </w:instrText>
             </w:r>
             <w:r>
               <w:rPr>
@@ -1945,7 +1977,7 @@
               <w:lang w:eastAsia="it-IT"/>
             </w:rPr>
           </w:pPr>
-          <w:hyperlink w:anchor="_Toc532132328" w:history="1">
+          <w:hyperlink w:anchor="_Toc532145522" w:history="1">
             <w:r>
               <w:rPr>
                 <w:rStyle w:val="Collegamentoipertestuale"/>
@@ -1989,7 +2021,7 @@
                 <w:noProof/>
                 <w:webHidden/>
               </w:rPr>
-              <w:instrText xml:space="preserve"> PAGEREF _Toc532132328 \h </w:instrText>
+              <w:instrText xml:space="preserve"> PAGEREF _Toc532145522 \h </w:instrText>
             </w:r>
             <w:r>
               <w:rPr>
@@ -2033,7 +2065,7 @@
               <w:lang w:eastAsia="it-IT"/>
             </w:rPr>
           </w:pPr>
-          <w:hyperlink w:anchor="_Toc532132329" w:history="1">
+          <w:hyperlink w:anchor="_Toc532145523" w:history="1">
             <w:r>
               <w:rPr>
                 <w:rStyle w:val="Collegamentoipertestuale"/>
@@ -2077,7 +2109,7 @@
                 <w:noProof/>
                 <w:webHidden/>
               </w:rPr>
-              <w:instrText xml:space="preserve"> PAGEREF _Toc532132329 \h </w:instrText>
+              <w:instrText xml:space="preserve"> PAGEREF _Toc532145523 \h </w:instrText>
             </w:r>
             <w:r>
               <w:rPr>
@@ -2121,7 +2153,7 @@
               <w:lang w:eastAsia="it-IT"/>
             </w:rPr>
           </w:pPr>
-          <w:hyperlink w:anchor="_Toc532132330" w:history="1">
+          <w:hyperlink w:anchor="_Toc532145524" w:history="1">
             <w:r>
               <w:rPr>
                 <w:rStyle w:val="Collegamentoipertestuale"/>
@@ -2165,7 +2197,7 @@
                 <w:noProof/>
                 <w:webHidden/>
               </w:rPr>
-              <w:instrText xml:space="preserve"> PAGEREF _Toc532132330 \h </w:instrText>
+              <w:instrText xml:space="preserve"> PAGEREF _Toc532145524 \h </w:instrText>
             </w:r>
             <w:r>
               <w:rPr>
@@ -2209,7 +2241,7 @@
               <w:lang w:eastAsia="it-IT"/>
             </w:rPr>
           </w:pPr>
-          <w:hyperlink w:anchor="_Toc532132331" w:history="1">
+          <w:hyperlink w:anchor="_Toc532145525" w:history="1">
             <w:r>
               <w:rPr>
                 <w:rStyle w:val="Collegamentoipertestuale"/>
@@ -2253,7 +2285,7 @@
                 <w:noProof/>
                 <w:webHidden/>
               </w:rPr>
-              <w:instrText xml:space="preserve"> PAGEREF _Toc532132331 \h </w:instrText>
+              <w:instrText xml:space="preserve"> PAGEREF _Toc532145525 \h </w:instrText>
             </w:r>
             <w:r>
               <w:rPr>
@@ -2297,7 +2329,7 @@
               <w:lang w:eastAsia="it-IT"/>
             </w:rPr>
           </w:pPr>
-          <w:hyperlink w:anchor="_Toc532132332" w:history="1">
+          <w:hyperlink w:anchor="_Toc532145526" w:history="1">
             <w:r>
               <w:rPr>
                 <w:rStyle w:val="Collegamentoipertestuale"/>
@@ -2347,7 +2379,7 @@
                 <w:noProof/>
                 <w:webHidden/>
               </w:rPr>
-              <w:instrText xml:space="preserve"> PAGEREF _Toc532132332 \h </w:instrText>
+              <w:instrText xml:space="preserve"> PAGEREF _Toc532145526 \h </w:instrText>
             </w:r>
             <w:r>
               <w:rPr>
@@ -2391,7 +2423,7 @@
               <w:lang w:eastAsia="it-IT"/>
             </w:rPr>
           </w:pPr>
-          <w:hyperlink w:anchor="_Toc532132333" w:history="1">
+          <w:hyperlink w:anchor="_Toc532145527" w:history="1">
             <w:r>
               <w:rPr>
                 <w:rStyle w:val="Collegamentoipertestuale"/>
@@ -2433,7 +2465,7 @@
                 <w:noProof/>
                 <w:webHidden/>
               </w:rPr>
-              <w:instrText xml:space="preserve"> PAGEREF _Toc532132333 \h </w:instrText>
+              <w:instrText xml:space="preserve"> PAGEREF _Toc532145527 \h </w:instrText>
             </w:r>
             <w:r>
               <w:rPr>
@@ -2477,7 +2509,7 @@
               <w:lang w:eastAsia="it-IT"/>
             </w:rPr>
           </w:pPr>
-          <w:hyperlink w:anchor="_Toc532132334" w:history="1">
+          <w:hyperlink w:anchor="_Toc532145528" w:history="1">
             <w:r>
               <w:rPr>
                 <w:rStyle w:val="Collegamentoipertestuale"/>
@@ -2521,7 +2553,7 @@
                 <w:noProof/>
                 <w:webHidden/>
               </w:rPr>
-              <w:instrText xml:space="preserve"> PAGEREF _Toc532132334 \h </w:instrText>
+              <w:instrText xml:space="preserve"> PAGEREF _Toc532145528 \h </w:instrText>
             </w:r>
             <w:r>
               <w:rPr>
@@ -2542,6 +2574,463 @@
                 <w:webHidden/>
               </w:rPr>
               <w:t>6</w:t>
+            </w:r>
+            <w:r>
+              <w:rPr>
+                <w:noProof/>
+                <w:webHidden/>
+              </w:rPr>
+              <w:fldChar w:fldCharType="end"/>
+            </w:r>
+          </w:hyperlink>
+        </w:p>
+        <w:p>
+          <w:pPr>
+            <w:pStyle w:val="Sommario2"/>
+            <w:tabs>
+              <w:tab w:val="left" w:pos="880"/>
+              <w:tab w:val="right" w:leader="dot" w:pos="9628"/>
+            </w:tabs>
+            <w:rPr>
+              <w:rFonts w:asciiTheme="minorHAnsi" w:eastAsiaTheme="minorEastAsia" w:hAnsiTheme="minorHAnsi"/>
+              <w:noProof/>
+              <w:lang w:eastAsia="it-IT"/>
+            </w:rPr>
+          </w:pPr>
+          <w:hyperlink w:anchor="_Toc532145529" w:history="1">
+            <w:r>
+              <w:rPr>
+                <w:rStyle w:val="Collegamentoipertestuale"/>
+                <w:noProof/>
+                <w:lang w:val="en-GB"/>
+              </w:rPr>
+              <w:t>4.1.</w:t>
+            </w:r>
+            <w:r>
+              <w:rPr>
+                <w:rFonts w:asciiTheme="minorHAnsi" w:eastAsiaTheme="minorEastAsia" w:hAnsiTheme="minorHAnsi"/>
+                <w:noProof/>
+                <w:lang w:eastAsia="it-IT"/>
+              </w:rPr>
+              <w:tab/>
+            </w:r>
+            <w:r>
+              <w:rPr>
+                <w:rStyle w:val="Collegamentoipertestuale"/>
+                <w:noProof/>
+                <w:lang w:val="en-GB"/>
+              </w:rPr>
+              <w:t>General Presentation</w:t>
+            </w:r>
+            <w:r>
+              <w:rPr>
+                <w:noProof/>
+                <w:webHidden/>
+              </w:rPr>
+              <w:tab/>
+            </w:r>
+            <w:r>
+              <w:rPr>
+                <w:noProof/>
+                <w:webHidden/>
+              </w:rPr>
+              <w:fldChar w:fldCharType="begin"/>
+            </w:r>
+            <w:r>
+              <w:rPr>
+                <w:noProof/>
+                <w:webHidden/>
+              </w:rPr>
+              <w:instrText xml:space="preserve"> PAGEREF _Toc532145529 \h </w:instrText>
+            </w:r>
+            <w:r>
+              <w:rPr>
+                <w:noProof/>
+                <w:webHidden/>
+              </w:rPr>
+            </w:r>
+            <w:r>
+              <w:rPr>
+                <w:noProof/>
+                <w:webHidden/>
+              </w:rPr>
+              <w:fldChar w:fldCharType="separate"/>
+            </w:r>
+            <w:r>
+              <w:rPr>
+                <w:noProof/>
+                <w:webHidden/>
+              </w:rPr>
+              <w:t>6</w:t>
+            </w:r>
+            <w:r>
+              <w:rPr>
+                <w:noProof/>
+                <w:webHidden/>
+              </w:rPr>
+              <w:fldChar w:fldCharType="end"/>
+            </w:r>
+          </w:hyperlink>
+        </w:p>
+        <w:p>
+          <w:pPr>
+            <w:pStyle w:val="Sommario3"/>
+            <w:tabs>
+              <w:tab w:val="left" w:pos="1320"/>
+              <w:tab w:val="right" w:leader="dot" w:pos="9628"/>
+            </w:tabs>
+            <w:rPr>
+              <w:rFonts w:asciiTheme="minorHAnsi" w:eastAsiaTheme="minorEastAsia" w:hAnsiTheme="minorHAnsi"/>
+              <w:noProof/>
+              <w:lang w:eastAsia="it-IT"/>
+            </w:rPr>
+          </w:pPr>
+          <w:hyperlink w:anchor="_Toc532145530" w:history="1">
+            <w:r>
+              <w:rPr>
+                <w:rStyle w:val="Collegamentoipertestuale"/>
+                <w:noProof/>
+                <w:lang w:val="en-GB"/>
+              </w:rPr>
+              <w:t>4.1.1.</w:t>
+            </w:r>
+            <w:r>
+              <w:rPr>
+                <w:rFonts w:asciiTheme="minorHAnsi" w:eastAsiaTheme="minorEastAsia" w:hAnsiTheme="minorHAnsi"/>
+                <w:noProof/>
+                <w:lang w:eastAsia="it-IT"/>
+              </w:rPr>
+              <w:tab/>
+            </w:r>
+            <w:r>
+              <w:rPr>
+                <w:rStyle w:val="Collegamentoipertestuale"/>
+                <w:noProof/>
+                <w:lang w:val="en-GB"/>
+              </w:rPr>
+              <w:t>First step: Data Storing</w:t>
+            </w:r>
+            <w:r>
+              <w:rPr>
+                <w:noProof/>
+                <w:webHidden/>
+              </w:rPr>
+              <w:tab/>
+            </w:r>
+            <w:r>
+              <w:rPr>
+                <w:noProof/>
+                <w:webHidden/>
+              </w:rPr>
+              <w:fldChar w:fldCharType="begin"/>
+            </w:r>
+            <w:r>
+              <w:rPr>
+                <w:noProof/>
+                <w:webHidden/>
+              </w:rPr>
+              <w:instrText xml:space="preserve"> PAGEREF _Toc532145530 \h </w:instrText>
+            </w:r>
+            <w:r>
+              <w:rPr>
+                <w:noProof/>
+                <w:webHidden/>
+              </w:rPr>
+            </w:r>
+            <w:r>
+              <w:rPr>
+                <w:noProof/>
+                <w:webHidden/>
+              </w:rPr>
+              <w:fldChar w:fldCharType="separate"/>
+            </w:r>
+            <w:r>
+              <w:rPr>
+                <w:noProof/>
+                <w:webHidden/>
+              </w:rPr>
+              <w:t>7</w:t>
+            </w:r>
+            <w:r>
+              <w:rPr>
+                <w:noProof/>
+                <w:webHidden/>
+              </w:rPr>
+              <w:fldChar w:fldCharType="end"/>
+            </w:r>
+          </w:hyperlink>
+        </w:p>
+        <w:p>
+          <w:pPr>
+            <w:pStyle w:val="Sommario3"/>
+            <w:tabs>
+              <w:tab w:val="left" w:pos="1320"/>
+              <w:tab w:val="right" w:leader="dot" w:pos="9628"/>
+            </w:tabs>
+            <w:rPr>
+              <w:rFonts w:asciiTheme="minorHAnsi" w:eastAsiaTheme="minorEastAsia" w:hAnsiTheme="minorHAnsi"/>
+              <w:noProof/>
+              <w:lang w:eastAsia="it-IT"/>
+            </w:rPr>
+          </w:pPr>
+          <w:hyperlink w:anchor="_Toc532145531" w:history="1">
+            <w:r>
+              <w:rPr>
+                <w:rStyle w:val="Collegamentoipertestuale"/>
+                <w:noProof/>
+                <w:lang w:val="en-GB"/>
+              </w:rPr>
+              <w:t>4.1.2.</w:t>
+            </w:r>
+            <w:r>
+              <w:rPr>
+                <w:rFonts w:asciiTheme="minorHAnsi" w:eastAsiaTheme="minorEastAsia" w:hAnsiTheme="minorHAnsi"/>
+                <w:noProof/>
+                <w:lang w:eastAsia="it-IT"/>
+              </w:rPr>
+              <w:tab/>
+            </w:r>
+            <w:r>
+              <w:rPr>
+                <w:rStyle w:val="Collegamentoipertestuale"/>
+                <w:noProof/>
+                <w:lang w:val="en-GB"/>
+              </w:rPr>
+              <w:t>Second step: Requests Handling</w:t>
+            </w:r>
+            <w:r>
+              <w:rPr>
+                <w:noProof/>
+                <w:webHidden/>
+              </w:rPr>
+              <w:tab/>
+            </w:r>
+            <w:r>
+              <w:rPr>
+                <w:noProof/>
+                <w:webHidden/>
+              </w:rPr>
+              <w:fldChar w:fldCharType="begin"/>
+            </w:r>
+            <w:r>
+              <w:rPr>
+                <w:noProof/>
+                <w:webHidden/>
+              </w:rPr>
+              <w:instrText xml:space="preserve"> PAGEREF _Toc532145531 \h </w:instrText>
+            </w:r>
+            <w:r>
+              <w:rPr>
+                <w:noProof/>
+                <w:webHidden/>
+              </w:rPr>
+            </w:r>
+            <w:r>
+              <w:rPr>
+                <w:noProof/>
+                <w:webHidden/>
+              </w:rPr>
+              <w:fldChar w:fldCharType="separate"/>
+            </w:r>
+            <w:r>
+              <w:rPr>
+                <w:noProof/>
+                <w:webHidden/>
+              </w:rPr>
+              <w:t>7</w:t>
+            </w:r>
+            <w:r>
+              <w:rPr>
+                <w:noProof/>
+                <w:webHidden/>
+              </w:rPr>
+              <w:fldChar w:fldCharType="end"/>
+            </w:r>
+          </w:hyperlink>
+        </w:p>
+        <w:p>
+          <w:pPr>
+            <w:pStyle w:val="Sommario3"/>
+            <w:tabs>
+              <w:tab w:val="left" w:pos="1320"/>
+              <w:tab w:val="right" w:leader="dot" w:pos="9628"/>
+            </w:tabs>
+            <w:rPr>
+              <w:rFonts w:asciiTheme="minorHAnsi" w:eastAsiaTheme="minorEastAsia" w:hAnsiTheme="minorHAnsi"/>
+              <w:noProof/>
+              <w:lang w:eastAsia="it-IT"/>
+            </w:rPr>
+          </w:pPr>
+          <w:hyperlink w:anchor="_Toc532145532" w:history="1">
+            <w:r>
+              <w:rPr>
+                <w:rStyle w:val="Collegamentoipertestuale"/>
+                <w:noProof/>
+                <w:lang w:val="en-GB"/>
+              </w:rPr>
+              <w:t>4.1.3.</w:t>
+            </w:r>
+            <w:r>
+              <w:rPr>
+                <w:rFonts w:asciiTheme="minorHAnsi" w:eastAsiaTheme="minorEastAsia" w:hAnsiTheme="minorHAnsi"/>
+                <w:noProof/>
+                <w:lang w:eastAsia="it-IT"/>
+              </w:rPr>
+              <w:tab/>
+            </w:r>
+            <w:r>
+              <w:rPr>
+                <w:rStyle w:val="Collegamentoipertestuale"/>
+                <w:noProof/>
+                <w:lang w:val="en-GB"/>
+              </w:rPr>
+              <w:t xml:space="preserve">Third step: </w:t>
+            </w:r>
+            <w:r>
+              <w:rPr>
+                <w:rStyle w:val="Collegamentoipertestuale"/>
+                <w:i/>
+                <w:noProof/>
+                <w:lang w:val="en-GB"/>
+              </w:rPr>
+              <w:t>Data4Help</w:t>
+            </w:r>
+            <w:r>
+              <w:rPr>
+                <w:rStyle w:val="Collegamentoipertestuale"/>
+                <w:noProof/>
+                <w:lang w:val="en-GB"/>
+              </w:rPr>
+              <w:t xml:space="preserve"> load test</w:t>
+            </w:r>
+            <w:r>
+              <w:rPr>
+                <w:noProof/>
+                <w:webHidden/>
+              </w:rPr>
+              <w:tab/>
+            </w:r>
+            <w:r>
+              <w:rPr>
+                <w:noProof/>
+                <w:webHidden/>
+              </w:rPr>
+              <w:fldChar w:fldCharType="begin"/>
+            </w:r>
+            <w:r>
+              <w:rPr>
+                <w:noProof/>
+                <w:webHidden/>
+              </w:rPr>
+              <w:instrText xml:space="preserve"> PAGEREF _Toc532145532 \h </w:instrText>
+            </w:r>
+            <w:r>
+              <w:rPr>
+                <w:noProof/>
+                <w:webHidden/>
+              </w:rPr>
+            </w:r>
+            <w:r>
+              <w:rPr>
+                <w:noProof/>
+                <w:webHidden/>
+              </w:rPr>
+              <w:fldChar w:fldCharType="separate"/>
+            </w:r>
+            <w:r>
+              <w:rPr>
+                <w:noProof/>
+                <w:webHidden/>
+              </w:rPr>
+              <w:t>7</w:t>
+            </w:r>
+            <w:r>
+              <w:rPr>
+                <w:noProof/>
+                <w:webHidden/>
+              </w:rPr>
+              <w:fldChar w:fldCharType="end"/>
+            </w:r>
+          </w:hyperlink>
+        </w:p>
+        <w:p>
+          <w:pPr>
+            <w:pStyle w:val="Sommario3"/>
+            <w:tabs>
+              <w:tab w:val="left" w:pos="1320"/>
+              <w:tab w:val="right" w:leader="dot" w:pos="9628"/>
+            </w:tabs>
+            <w:rPr>
+              <w:rFonts w:asciiTheme="minorHAnsi" w:eastAsiaTheme="minorEastAsia" w:hAnsiTheme="minorHAnsi"/>
+              <w:noProof/>
+              <w:lang w:eastAsia="it-IT"/>
+            </w:rPr>
+          </w:pPr>
+          <w:hyperlink w:anchor="_Toc532145533" w:history="1">
+            <w:r>
+              <w:rPr>
+                <w:rStyle w:val="Collegamentoipertestuale"/>
+                <w:noProof/>
+                <w:lang w:val="en-GB"/>
+              </w:rPr>
+              <w:t>4.1.4.</w:t>
+            </w:r>
+            <w:r>
+              <w:rPr>
+                <w:rFonts w:asciiTheme="minorHAnsi" w:eastAsiaTheme="minorEastAsia" w:hAnsiTheme="minorHAnsi"/>
+                <w:noProof/>
+                <w:lang w:eastAsia="it-IT"/>
+              </w:rPr>
+              <w:tab/>
+            </w:r>
+            <w:r>
+              <w:rPr>
+                <w:rStyle w:val="Collegamentoipertestuale"/>
+                <w:noProof/>
+                <w:lang w:val="en-GB"/>
+              </w:rPr>
+              <w:t>Fourth step: EmergencyHandling</w:t>
+            </w:r>
+            <w:r>
+              <w:rPr>
+                <w:noProof/>
+                <w:webHidden/>
+              </w:rPr>
+              <w:tab/>
+            </w:r>
+            <w:r>
+              <w:rPr>
+                <w:noProof/>
+                <w:webHidden/>
+              </w:rPr>
+              <w:fldChar w:fldCharType="begin"/>
+            </w:r>
+            <w:r>
+              <w:rPr>
+                <w:noProof/>
+                <w:webHidden/>
+              </w:rPr>
+              <w:instrText xml:space="preserve"> PAGEREF _Toc532145533 \h </w:instrText>
+            </w:r>
+            <w:r>
+              <w:rPr>
+                <w:noProof/>
+                <w:webHidden/>
+              </w:rPr>
+            </w:r>
+            <w:r>
+              <w:rPr>
+                <w:noProof/>
+                <w:webHidden/>
+              </w:rPr>
+              <w:fldChar w:fldCharType="separate"/>
+            </w:r>
+            <w:r>
+              <w:rPr>
+                <w:noProof/>
+                <w:webHidden/>
+              </w:rPr>
+              <w:t>7</w:t>
             </w:r>
             <w:r>
               <w:rPr>
@@ -2565,7 +3054,7 @@
               <w:lang w:eastAsia="it-IT"/>
             </w:rPr>
           </w:pPr>
-          <w:hyperlink w:anchor="_Toc532132335" w:history="1">
+          <w:hyperlink w:anchor="_Toc532145534" w:history="1">
             <w:r>
               <w:rPr>
                 <w:rStyle w:val="Collegamentoipertestuale"/>
@@ -2609,7 +3098,7 @@
                 <w:noProof/>
                 <w:webHidden/>
               </w:rPr>
-              <w:instrText xml:space="preserve"> PAGEREF _Toc532132335 \h </w:instrText>
+              <w:instrText xml:space="preserve"> PAGEREF _Toc532145534 \h </w:instrText>
             </w:r>
             <w:r>
               <w:rPr>
@@ -2629,7 +3118,7 @@
                 <w:noProof/>
                 <w:webHidden/>
               </w:rPr>
-              <w:t>6</w:t>
+              <w:t>8</w:t>
             </w:r>
             <w:r>
               <w:rPr>
@@ -2663,7 +3152,7 @@
           <w:sz w:val="36"/>
         </w:rPr>
       </w:pPr>
-      <w:bookmarkStart w:id="3" w:name="_Toc532132310"/>
+      <w:bookmarkStart w:id="3" w:name="_Toc532145504"/>
       <w:proofErr w:type="spellStart"/>
       <w:r>
         <w:rPr>
@@ -2686,7 +3175,7 @@
           <w:rFonts w:ascii="Georgia" w:hAnsi="Georgia"/>
         </w:rPr>
       </w:pPr>
-      <w:bookmarkStart w:id="4" w:name="_Toc532132311"/>
+      <w:bookmarkStart w:id="4" w:name="_Toc532145505"/>
       <w:proofErr w:type="spellStart"/>
       <w:r>
         <w:rPr>
@@ -2790,7 +3279,7 @@
           <w:lang w:val="en-GB"/>
         </w:rPr>
       </w:pPr>
-      <w:bookmarkStart w:id="5" w:name="_Toc532132312"/>
+      <w:bookmarkStart w:id="5" w:name="_Toc532145506"/>
       <w:r>
         <w:rPr>
           <w:rFonts w:ascii="Georgia" w:hAnsi="Georgia"/>
@@ -2921,7 +3410,7 @@
           <w:lang w:val="en-GB"/>
         </w:rPr>
       </w:pPr>
-      <w:bookmarkStart w:id="6" w:name="_Toc532132313"/>
+      <w:bookmarkStart w:id="6" w:name="_Toc532145507"/>
       <w:r>
         <w:rPr>
           <w:rFonts w:ascii="Georgia" w:hAnsi="Georgia"/>
@@ -2952,7 +3441,7 @@
           <w:lang w:val="en-GB"/>
         </w:rPr>
       </w:pPr>
-      <w:bookmarkStart w:id="7" w:name="_Toc532132314"/>
+      <w:bookmarkStart w:id="7" w:name="_Toc532145508"/>
       <w:r>
         <w:rPr>
           <w:rFonts w:ascii="Georgia" w:hAnsi="Georgia"/>
@@ -3076,7 +3565,7 @@
           <w:lang w:val="en-GB"/>
         </w:rPr>
       </w:pPr>
-      <w:bookmarkStart w:id="8" w:name="_Toc532132315"/>
+      <w:bookmarkStart w:id="8" w:name="_Toc532145509"/>
       <w:r>
         <w:rPr>
           <w:rFonts w:ascii="Georgia" w:hAnsi="Georgia"/>
@@ -3315,12 +3804,13 @@
           <w:lang w:val="en-GB"/>
         </w:rPr>
       </w:pPr>
-      <w:bookmarkStart w:id="9" w:name="_Toc532132316"/>
+      <w:bookmarkStart w:id="9" w:name="_Toc532145510"/>
       <w:r>
         <w:rPr>
           <w:rFonts w:ascii="Georgia" w:hAnsi="Georgia"/>
           <w:lang w:val="en-GB"/>
         </w:rPr>
+        <w:lastRenderedPageBreak/>
         <w:t>Revision History</w:t>
       </w:r>
       <w:bookmarkEnd w:id="9"/>
@@ -3350,12 +3840,11 @@
           <w:rFonts w:ascii="Georgia" w:hAnsi="Georgia"/>
         </w:rPr>
       </w:pPr>
-      <w:bookmarkStart w:id="10" w:name="_Toc532132317"/>
+      <w:bookmarkStart w:id="10" w:name="_Toc532145511"/>
       <w:r>
         <w:rPr>
           <w:rFonts w:ascii="Georgia" w:hAnsi="Georgia"/>
         </w:rPr>
-        <w:lastRenderedPageBreak/>
         <w:t xml:space="preserve">Reference </w:t>
       </w:r>
       <w:proofErr w:type="spellStart"/>
@@ -3379,7 +3868,7 @@
           <w:rFonts w:ascii="Georgia" w:hAnsi="Georgia"/>
         </w:rPr>
       </w:pPr>
-      <w:bookmarkStart w:id="11" w:name="_Toc532132318"/>
+      <w:bookmarkStart w:id="11" w:name="_Toc532145512"/>
       <w:proofErr w:type="spellStart"/>
       <w:r>
         <w:rPr>
@@ -3428,7 +3917,7 @@
           <w:lang w:val="en-GB"/>
         </w:rPr>
       </w:pPr>
-      <w:bookmarkStart w:id="12" w:name="_Toc532132319"/>
+      <w:bookmarkStart w:id="12" w:name="_Toc532145513"/>
       <w:r>
         <w:rPr>
           <w:rFonts w:ascii="Georgia" w:hAnsi="Georgia"/>
@@ -3464,7 +3953,7 @@
           <w:lang w:val="en-GB"/>
         </w:rPr>
       </w:pPr>
-      <w:bookmarkStart w:id="13" w:name="_Toc532132320"/>
+      <w:bookmarkStart w:id="13" w:name="_Toc532145514"/>
       <w:r>
         <w:rPr>
           <w:rFonts w:ascii="Georgia" w:hAnsi="Georgia"/>
@@ -3555,7 +4044,7 @@
           <w:rFonts w:ascii="Georgia" w:hAnsi="Georgia"/>
         </w:rPr>
       </w:pPr>
-      <w:bookmarkStart w:id="14" w:name="_Toc532132321"/>
+      <w:bookmarkStart w:id="14" w:name="_Toc532145515"/>
       <w:r>
         <w:rPr>
           <w:rFonts w:ascii="Georgia" w:hAnsi="Georgia"/>
@@ -3603,7 +4092,7 @@
           <w:rFonts w:ascii="Georgia" w:hAnsi="Georgia"/>
         </w:rPr>
       </w:pPr>
-      <w:bookmarkStart w:id="15" w:name="_Toc532132322"/>
+      <w:bookmarkStart w:id="15" w:name="_Toc532145516"/>
       <w:proofErr w:type="spellStart"/>
       <w:r>
         <w:rPr>
@@ -3662,7 +4151,7 @@
           <w:lang w:val="en-GB"/>
         </w:rPr>
       </w:pPr>
-      <w:bookmarkStart w:id="16" w:name="_Toc532132323"/>
+      <w:bookmarkStart w:id="16" w:name="_Toc532145517"/>
       <w:r>
         <w:rPr>
           <w:rFonts w:ascii="Georgia" w:hAnsi="Georgia"/>
@@ -3724,7 +4213,7 @@
           <w:lang w:val="en-GB"/>
         </w:rPr>
       </w:pPr>
-      <w:bookmarkStart w:id="17" w:name="_Toc532132324"/>
+      <w:bookmarkStart w:id="17" w:name="_Toc532145518"/>
       <w:r>
         <w:rPr>
           <w:rFonts w:ascii="Georgia" w:hAnsi="Georgia"/>
@@ -3774,7 +4263,7 @@
           <w:sz w:val="36"/>
         </w:rPr>
       </w:pPr>
-      <w:bookmarkStart w:id="18" w:name="_Toc532132325"/>
+      <w:bookmarkStart w:id="18" w:name="_Toc532145519"/>
       <w:proofErr w:type="spellStart"/>
       <w:r>
         <w:rPr>
@@ -3811,7 +4300,7 @@
           <w:rFonts w:ascii="Georgia" w:hAnsi="Georgia"/>
         </w:rPr>
       </w:pPr>
-      <w:bookmarkStart w:id="19" w:name="_Toc532132326"/>
+      <w:bookmarkStart w:id="19" w:name="_Toc532145520"/>
       <w:proofErr w:type="spellStart"/>
       <w:r>
         <w:rPr>
@@ -3821,90 +4310,6 @@
       </w:r>
       <w:bookmarkEnd w:id="19"/>
       <w:proofErr w:type="spellEnd"/>
-    </w:p>
-    <w:p>
-      <w:pPr>
-        <w:pStyle w:val="Paragrafoelenco"/>
-        <w:rPr>
-          <w:lang w:val="en-GB"/>
-        </w:rPr>
-      </w:pPr>
-      <w:r>
-        <w:rPr>
-          <w:lang w:val="en-GB"/>
-        </w:rPr>
-        <w:t>All the system is based on the SOA</w:t>
-      </w:r>
-      <w:r>
-        <w:rPr>
-          <w:lang w:val="en-GB"/>
-        </w:rPr>
-        <w:t>: every functionality to provide</w:t>
-      </w:r>
-      <w:r>
-        <w:rPr>
-          <w:lang w:val="en-GB"/>
-        </w:rPr>
-        <w:t xml:space="preserve"> is associated to a service,</w:t>
-      </w:r>
-      <w:r>
-        <w:rPr>
-          <w:lang w:val="en-GB"/>
-        </w:rPr>
-        <w:t xml:space="preserve"> and a service is implemented in a module. All the module</w:t>
-      </w:r>
-      <w:r>
-        <w:rPr>
-          <w:lang w:val="en-GB"/>
-        </w:rPr>
-        <w:t>s</w:t>
-      </w:r>
-      <w:r>
-        <w:rPr>
-          <w:lang w:val="en-GB"/>
-        </w:rPr>
-        <w:t xml:space="preserve"> interact each other within a defined communication system, using the interfaces that every service exposes to the others. Because of that, t</w:t>
-      </w:r>
-      <w:r>
-        <w:rPr>
-          <w:lang w:val="en-GB"/>
-        </w:rPr>
-        <w:t>here is huge decoupling between all the services</w:t>
-      </w:r>
-      <w:r>
-        <w:rPr>
-          <w:lang w:val="en-GB"/>
-        </w:rPr>
-        <w:t>, so that the</w:t>
-      </w:r>
-      <w:r>
-        <w:rPr>
-          <w:lang w:val="en-GB"/>
-        </w:rPr>
-        <w:t xml:space="preserve"> ones that regard </w:t>
-      </w:r>
-      <w:proofErr w:type="spellStart"/>
-      <w:r>
-        <w:rPr>
-          <w:i/>
-          <w:lang w:val="en-GB"/>
-        </w:rPr>
-        <w:t>AutomatedSOS</w:t>
-      </w:r>
-      <w:proofErr w:type="spellEnd"/>
-      <w:r>
-        <w:rPr>
-          <w:i/>
-          <w:lang w:val="en-GB"/>
-        </w:rPr>
-        <w:t xml:space="preserve"> </w:t>
-      </w:r>
-      <w:r>
-        <w:rPr>
-          <w:lang w:val="en-GB"/>
-        </w:rPr>
-        <w:t>can be easily added to the system.</w:t>
-      </w:r>
     </w:p>
     <w:p>
       <w:pPr>
@@ -4118,6 +4523,83 @@
         <w:rPr>
           <w:lang w:val="en-GB"/>
         </w:rPr>
+        <w:t xml:space="preserve">All the </w:t>
+      </w:r>
+      <w:r>
+        <w:rPr>
+          <w:lang w:val="en-GB"/>
+        </w:rPr>
+        <w:t>application layer</w:t>
+      </w:r>
+      <w:r>
+        <w:rPr>
+          <w:lang w:val="en-GB"/>
+        </w:rPr>
+        <w:t xml:space="preserve"> is based on the SOA: every functionality to provide is associated to a technological service, and a service is implemented in a module. All the modules interact each other within a defined communication system, using the interfaces that every service exposes to the others. Because of that, there is huge decoupling between all the services, so that the ones that regard </w:t>
+      </w:r>
+      <w:proofErr w:type="spellStart"/>
+      <w:r>
+        <w:rPr>
+          <w:i/>
+          <w:lang w:val="en-GB"/>
+        </w:rPr>
+        <w:t>AutomatedSOS</w:t>
+      </w:r>
+      <w:proofErr w:type="spellEnd"/>
+      <w:r>
+        <w:rPr>
+          <w:i/>
+          <w:lang w:val="en-GB"/>
+        </w:rPr>
+        <w:t xml:space="preserve"> </w:t>
+      </w:r>
+      <w:r>
+        <w:rPr>
+          <w:lang w:val="en-GB"/>
+        </w:rPr>
+        <w:t>can be easily added to the system.</w:t>
+      </w:r>
+    </w:p>
+    <w:p>
+      <w:pPr>
+        <w:pStyle w:val="Paragrafoelenco"/>
+        <w:rPr>
+          <w:lang w:val="en-GB"/>
+        </w:rPr>
+      </w:pPr>
+    </w:p>
+    <w:p>
+      <w:pPr>
+        <w:pStyle w:val="Paragrafoelenco"/>
+      </w:pPr>
+      <w:r>
+        <w:t xml:space="preserve">[bisogna spiegare meglio le SOA? </w:t>
+      </w:r>
+      <w:r>
+        <w:t>Fare un discorso sulle prestazioni??]</w:t>
+      </w:r>
+    </w:p>
+    <w:p>
+      <w:pPr>
+        <w:pStyle w:val="Paragrafoelenco"/>
+      </w:pPr>
+    </w:p>
+    <w:p>
+      <w:pPr>
+        <w:pStyle w:val="Paragrafoelenco"/>
+      </w:pPr>
+    </w:p>
+    <w:p>
+      <w:pPr>
+        <w:pStyle w:val="Paragrafoelenco"/>
+        <w:rPr>
+          <w:lang w:val="en-GB"/>
+        </w:rPr>
+      </w:pPr>
+      <w:r>
+        <w:rPr>
+          <w:lang w:val="en-GB"/>
+        </w:rPr>
         <w:t xml:space="preserve">There is </w:t>
       </w:r>
       <w:r>
@@ -4264,14 +4746,7 @@
         <w:rPr>
           <w:lang w:val="en-GB"/>
         </w:rPr>
-        <w:t xml:space="preserve">smartwatch (as stated in the </w:t>
-      </w:r>
-      <w:r>
-        <w:rPr>
-          <w:lang w:val="en-GB"/>
-        </w:rPr>
-        <w:lastRenderedPageBreak/>
-        <w:t>RASD document</w:t>
+        <w:t>smartwatch (as stated in the RASD document</w:t>
       </w:r>
       <w:r>
         <w:rPr>
@@ -4578,7 +5053,19 @@
         <w:rPr>
           <w:lang w:val="en-GB"/>
         </w:rPr>
-        <w:t xml:space="preserve"> three tiers and an intermediate tier to facilitate communication between the server and the third party.</w:t>
+        <w:t xml:space="preserve"> three tiers and an </w:t>
+      </w:r>
+      <w:r>
+        <w:rPr>
+          <w:lang w:val="en-GB"/>
+        </w:rPr>
+        <w:t xml:space="preserve">extra </w:t>
+      </w:r>
+      <w:r>
+        <w:rPr>
+          <w:lang w:val="en-GB"/>
+        </w:rPr>
+        <w:t>intermediate tier to facilitate communication between the server and the third party.</w:t>
       </w:r>
     </w:p>
     <w:p>
@@ -4609,7 +5096,7 @@
           <w:lang w:val="en-GB"/>
         </w:rPr>
       </w:pPr>
-      <w:bookmarkStart w:id="20" w:name="_Toc532132327"/>
+      <w:bookmarkStart w:id="20" w:name="_Toc532145521"/>
       <w:r>
         <w:rPr>
           <w:rFonts w:ascii="Georgia" w:hAnsi="Georgia"/>
@@ -4678,6 +5165,12 @@
         <w:rPr>
           <w:lang w:val="en-GB"/>
         </w:rPr>
+        <w:t xml:space="preserve"> of the application layer</w:t>
+      </w:r>
+      <w:r>
+        <w:rPr>
+          <w:lang w:val="en-GB"/>
+        </w:rPr>
         <w:t xml:space="preserve">. </w:t>
       </w:r>
       <w:r>
@@ -4714,20 +5207,32 @@
         <w:rPr>
           <w:lang w:val="en-GB"/>
         </w:rPr>
-        <w:t xml:space="preserve">All the components are seen as “black boxes”, which means we do not inspect their </w:t>
+        <w:t xml:space="preserve">All the components </w:t>
       </w:r>
       <w:proofErr w:type="gramStart"/>
       <w:r>
         <w:rPr>
           <w:lang w:val="en-GB"/>
         </w:rPr>
-        <w:t>implementation</w:t>
+        <w:t>are seen as</w:t>
       </w:r>
       <w:proofErr w:type="gramEnd"/>
       <w:r>
         <w:rPr>
           <w:lang w:val="en-GB"/>
         </w:rPr>
+        <w:t xml:space="preserve"> “black boxes”, which means we do not inspect their </w:t>
+      </w:r>
+      <w:r>
+        <w:rPr>
+          <w:lang w:val="en-GB"/>
+        </w:rPr>
+        <w:t>implementation,</w:t>
+      </w:r>
+      <w:r>
+        <w:rPr>
+          <w:lang w:val="en-GB"/>
+        </w:rPr>
         <w:t xml:space="preserve"> but we are concerned only about the services they must expose.</w:t>
       </w:r>
     </w:p>
@@ -4746,42 +5251,6 @@
           <w:lang w:val="en-GB"/>
         </w:rPr>
       </w:pPr>
-      <w:r>
-        <w:rPr>
-          <w:lang w:val="en-GB"/>
-        </w:rPr>
-        <w:t xml:space="preserve">Besides the services, since the main architectural pattern applied is the </w:t>
-      </w:r>
-      <w:r>
-        <w:rPr>
-          <w:lang w:val="en-GB"/>
-        </w:rPr>
-        <w:t>MVC, it’s</w:t>
-      </w:r>
-      <w:r>
-        <w:rPr>
-          <w:lang w:val="en-GB"/>
-        </w:rPr>
-        <w:t xml:space="preserve"> presented here a basic representation of the Model, whose</w:t>
-      </w:r>
-      <w:r>
-        <w:rPr>
-          <w:lang w:val="en-GB"/>
-        </w:rPr>
-        <w:t xml:space="preserve"> focus is on the main classes of our application and their relations </w:t>
-      </w:r>
-      <w:r>
-        <w:rPr>
-          <w:lang w:val="en-GB"/>
-        </w:rPr>
-        <w:t>(avoiding</w:t>
-      </w:r>
-      <w:r>
-        <w:rPr>
-          <w:lang w:val="en-GB"/>
-        </w:rPr>
-        <w:t xml:space="preserve"> irrelevant attributes which may change over time).</w:t>
-      </w:r>
     </w:p>
     <w:p>
       <w:pPr>
@@ -4794,25 +5263,37 @@
         <w:rPr>
           <w:lang w:val="en-GB"/>
         </w:rPr>
-        <w:t>All the offered services have access to the Model</w:t>
-      </w:r>
-      <w:r>
-        <w:rPr>
-          <w:lang w:val="en-GB"/>
-        </w:rPr>
-        <w:t xml:space="preserve">: this </w:t>
-      </w:r>
-      <w:r>
-        <w:rPr>
-          <w:lang w:val="en-GB"/>
-        </w:rPr>
-        <w:t xml:space="preserve">chapter </w:t>
-      </w:r>
-      <w:r>
-        <w:rPr>
-          <w:lang w:val="en-GB"/>
-        </w:rPr>
-        <w:t>includes an object diagram to show the relations between the Model and the services.</w:t>
+        <w:t xml:space="preserve">Besides the services, since the main architectural pattern applied is the MVC, it’s presented here </w:t>
+      </w:r>
+      <w:r>
+        <w:rPr>
+          <w:lang w:val="en-GB"/>
+        </w:rPr>
+        <w:t xml:space="preserve">also </w:t>
+      </w:r>
+      <w:r>
+        <w:rPr>
+          <w:lang w:val="en-GB"/>
+        </w:rPr>
+        <w:t xml:space="preserve">a basic representation of the Model, whose focus is on the main classes of our application and their relations (avoiding irrelevant attributes which may change over time). </w:t>
+      </w:r>
+      <w:r>
+        <w:rPr>
+          <w:lang w:val="en-GB"/>
+        </w:rPr>
+        <w:t>All the offered services have access to the M</w:t>
+      </w:r>
+      <w:r>
+        <w:rPr>
+          <w:lang w:val="en-GB"/>
+        </w:rPr>
+        <w:t>odel: this chapter includes</w:t>
+      </w:r>
+      <w:r>
+        <w:rPr>
+          <w:lang w:val="en-GB"/>
+        </w:rPr>
+        <w:t xml:space="preserve"> an object diagram to show the relations between the Model and the services.</w:t>
       </w:r>
     </w:p>
     <w:p>
@@ -4830,6 +5311,12 @@
           <w:lang w:val="en-GB"/>
         </w:rPr>
       </w:pPr>
+      <w:r>
+        <w:rPr>
+          <w:lang w:val="en-GB"/>
+        </w:rPr>
+        <w:t xml:space="preserve">To be more explicit, </w:t>
+      </w:r>
     </w:p>
     <w:p>
       <w:pPr>
@@ -4866,7 +5353,14 @@
         <w:rPr>
           <w:lang w:val="en-GB"/>
         </w:rPr>
-        <w:t xml:space="preserve">ata with the corresponding value. When data transfer is possible (e.g. there is </w:t>
+        <w:t xml:space="preserve">ata with the corresponding value. When data </w:t>
+      </w:r>
+      <w:r>
+        <w:rPr>
+          <w:lang w:val="en-GB"/>
+        </w:rPr>
+        <w:lastRenderedPageBreak/>
+        <w:t xml:space="preserve">transfer is possible (e.g. there is </w:t>
       </w:r>
       <w:proofErr w:type="spellStart"/>
       <w:r>
@@ -5051,7 +5545,6 @@
         <w:rPr>
           <w:lang w:val="en-GB"/>
         </w:rPr>
-        <w:lastRenderedPageBreak/>
         <w:t>MalfunctionService</w:t>
       </w:r>
       <w:proofErr w:type="spellEnd"/>
@@ -5719,7 +6212,7 @@
           <w:lang w:val="en-GB"/>
         </w:rPr>
       </w:pPr>
-      <w:bookmarkStart w:id="21" w:name="_Toc532132328"/>
+      <w:bookmarkStart w:id="21" w:name="_Toc532145522"/>
       <w:r>
         <w:rPr>
           <w:rFonts w:ascii="Georgia" w:hAnsi="Georgia"/>
@@ -5741,6 +6234,24 @@
           <w:lang w:val="en-GB"/>
         </w:rPr>
         <w:t>This chapter focuses on giving more details on the mentioned physical tiers with this diagram.</w:t>
+      </w:r>
+      <w:r>
+        <w:rPr>
+          <w:lang w:val="en-GB"/>
+        </w:rPr>
+        <w:t xml:space="preserve"> The thick client and the </w:t>
+      </w:r>
+      <w:r>
+        <w:rPr>
+          <w:lang w:val="en-GB"/>
+        </w:rPr>
+        <w:t>fourth</w:t>
+      </w:r>
+      <w:r>
+        <w:rPr>
+          <w:lang w:val="en-GB"/>
+        </w:rPr>
+        <w:t xml:space="preserve"> tiers to interact with the third party </w:t>
       </w:r>
     </w:p>
     <w:p>
@@ -5755,12 +6266,13 @@
           <w:lang w:val="en-GB"/>
         </w:rPr>
       </w:pPr>
-      <w:bookmarkStart w:id="22" w:name="_Toc532132329"/>
+      <w:bookmarkStart w:id="22" w:name="_Toc532145523"/>
       <w:r>
         <w:rPr>
           <w:rFonts w:ascii="Georgia" w:hAnsi="Georgia"/>
           <w:lang w:val="en-GB"/>
         </w:rPr>
+        <w:lastRenderedPageBreak/>
         <w:t>Runtime view</w:t>
       </w:r>
       <w:bookmarkEnd w:id="22"/>
@@ -5777,7 +6289,7 @@
           <w:lang w:val="en-GB"/>
         </w:rPr>
       </w:pPr>
-      <w:bookmarkStart w:id="23" w:name="_Toc532132330"/>
+      <w:bookmarkStart w:id="23" w:name="_Toc532145524"/>
       <w:r>
         <w:rPr>
           <w:rFonts w:ascii="Georgia" w:hAnsi="Georgia"/>
@@ -5820,7 +6332,7 @@
           <w:lang w:val="en-GB"/>
         </w:rPr>
       </w:pPr>
-      <w:bookmarkStart w:id="24" w:name="_Toc532132331"/>
+      <w:bookmarkStart w:id="24" w:name="_Toc532145525"/>
       <w:r>
         <w:rPr>
           <w:rFonts w:ascii="Georgia" w:hAnsi="Georgia"/>
@@ -5829,6 +6341,13 @@
         <w:t>Selected architectural styles and patterns</w:t>
       </w:r>
       <w:bookmarkEnd w:id="24"/>
+    </w:p>
+    <w:p>
+      <w:pPr>
+        <w:rPr>
+          <w:lang w:val="en-GB"/>
+        </w:rPr>
+      </w:pPr>
     </w:p>
     <w:p>
       <w:pPr>
@@ -5845,43 +6364,35 @@
         <w:rPr>
           <w:lang w:val="en-GB"/>
         </w:rPr>
-        <w:t>MVC: the most important architectural pattern</w:t>
-      </w:r>
-      <w:r>
-        <w:rPr>
-          <w:lang w:val="en-GB"/>
-        </w:rPr>
-        <w:t xml:space="preserve"> applied. It consists in dividing the th</w:t>
-      </w:r>
-      <w:r>
-        <w:rPr>
-          <w:lang w:val="en-GB"/>
-        </w:rPr>
-        <w:t>re</w:t>
-      </w:r>
-      <w:r>
-        <w:rPr>
-          <w:lang w:val="en-GB"/>
-        </w:rPr>
-        <w:t xml:space="preserve">e </w:t>
-      </w:r>
-      <w:r>
-        <w:rPr>
-          <w:lang w:val="en-GB"/>
-        </w:rPr>
-        <w:t xml:space="preserve">software </w:t>
-      </w:r>
-      <w:r>
-        <w:rPr>
-          <w:lang w:val="en-GB"/>
-        </w:rPr>
-        <w:t>components of user interface (View); core functionality and data(Model) and the response to user inputs (Controller</w:t>
-      </w:r>
-      <w:r>
-        <w:rPr>
-          <w:lang w:val="en-GB"/>
-        </w:rPr>
-        <w:t xml:space="preserve">). </w:t>
+        <w:t xml:space="preserve">[devo </w:t>
+      </w:r>
+      <w:proofErr w:type="spellStart"/>
+      <w:r>
+        <w:rPr>
+          <w:lang w:val="en-GB"/>
+        </w:rPr>
+        <w:t>parlare</w:t>
+      </w:r>
+      <w:proofErr w:type="spellEnd"/>
+      <w:r>
+        <w:rPr>
+          <w:lang w:val="en-GB"/>
+        </w:rPr>
+        <w:t xml:space="preserve"> </w:t>
+      </w:r>
+      <w:proofErr w:type="spellStart"/>
+      <w:r>
+        <w:rPr>
+          <w:lang w:val="en-GB"/>
+        </w:rPr>
+        <w:t>delle</w:t>
+      </w:r>
+      <w:proofErr w:type="spellEnd"/>
+      <w:r>
+        <w:rPr>
+          <w:lang w:val="en-GB"/>
+        </w:rPr>
+        <w:t xml:space="preserve"> SOA???]</w:t>
       </w:r>
     </w:p>
     <w:p>
@@ -5899,72 +6410,43 @@
         <w:rPr>
           <w:lang w:val="en-GB"/>
         </w:rPr>
-        <w:lastRenderedPageBreak/>
-        <w:t xml:space="preserve">A </w:t>
-      </w:r>
-      <w:r>
-        <w:rPr>
-          <w:lang w:val="en-GB"/>
-        </w:rPr>
-        <w:t xml:space="preserve">Producer- Consumer </w:t>
-      </w:r>
-      <w:r>
-        <w:rPr>
-          <w:lang w:val="en-GB"/>
-        </w:rPr>
-        <w:t xml:space="preserve">pattern </w:t>
-      </w:r>
-      <w:r>
-        <w:rPr>
-          <w:lang w:val="en-GB"/>
-        </w:rPr>
-        <w:t xml:space="preserve">between the two services of </w:t>
-      </w:r>
-      <w:proofErr w:type="spellStart"/>
-      <w:r>
-        <w:rPr>
-          <w:lang w:val="en-GB"/>
-        </w:rPr>
-        <w:t>DataReading</w:t>
-      </w:r>
-      <w:proofErr w:type="spellEnd"/>
-      <w:r>
-        <w:rPr>
-          <w:lang w:val="en-GB"/>
-        </w:rPr>
-        <w:t xml:space="preserve"> and </w:t>
-      </w:r>
-      <w:proofErr w:type="spellStart"/>
-      <w:r>
-        <w:rPr>
-          <w:lang w:val="en-GB"/>
-        </w:rPr>
-        <w:t>DataCollector</w:t>
-      </w:r>
-      <w:proofErr w:type="spellEnd"/>
-      <w:r>
-        <w:rPr>
-          <w:lang w:val="en-GB"/>
-        </w:rPr>
-        <w:t>: the producer-consumer pattern consists in two components where the first one “produces” some relevant information ( in our case objects of class Data) and puts them in a list</w:t>
-      </w:r>
-      <w:r>
-        <w:rPr>
-          <w:lang w:val="en-GB"/>
-        </w:rPr>
-        <w:t xml:space="preserve"> in the corresponding User object</w:t>
-      </w:r>
-      <w:r>
-        <w:rPr>
-          <w:lang w:val="en-GB"/>
-        </w:rPr>
-        <w:t>, while the second one “consumes” these data performing some actions ( in our case, destroying them and inserting the corresponding tuples in the database).</w:t>
-      </w:r>
-      <w:r>
-        <w:rPr>
-          <w:lang w:val="en-GB"/>
-        </w:rPr>
-        <w:t xml:space="preserve"> This allows the system to postpone the communication with the database and the insertion of data, improving the distribution of workload over time.</w:t>
+        <w:t>MVC: the most important architectural pattern</w:t>
+      </w:r>
+      <w:r>
+        <w:rPr>
+          <w:lang w:val="en-GB"/>
+        </w:rPr>
+        <w:t xml:space="preserve"> applied. It consists in dividing the th</w:t>
+      </w:r>
+      <w:r>
+        <w:rPr>
+          <w:lang w:val="en-GB"/>
+        </w:rPr>
+        <w:t>re</w:t>
+      </w:r>
+      <w:r>
+        <w:rPr>
+          <w:lang w:val="en-GB"/>
+        </w:rPr>
+        <w:t xml:space="preserve">e </w:t>
+      </w:r>
+      <w:r>
+        <w:rPr>
+          <w:lang w:val="en-GB"/>
+        </w:rPr>
+        <w:t xml:space="preserve">software </w:t>
+      </w:r>
+      <w:r>
+        <w:rPr>
+          <w:lang w:val="en-GB"/>
+        </w:rPr>
+        <w:t>components of user interface (View); core functionality and data(Model) and the response to user inputs (Controller</w:t>
+      </w:r>
+      <w:r>
+        <w:rPr>
+          <w:lang w:val="en-GB"/>
+        </w:rPr>
+        <w:t xml:space="preserve">). </w:t>
       </w:r>
     </w:p>
     <w:p>
@@ -5982,19 +6464,71 @@
         <w:rPr>
           <w:lang w:val="en-GB"/>
         </w:rPr>
-        <w:t xml:space="preserve">Since the thresholds are located on the user’s device, we apply a Singleton pattern to create them: of course, we need only one object </w:t>
-      </w:r>
-      <w:r>
-        <w:rPr>
-          <w:lang w:val="en-GB"/>
-        </w:rPr>
-        <w:t xml:space="preserve">of class </w:t>
-      </w:r>
-      <w:r>
-        <w:rPr>
-          <w:lang w:val="en-GB"/>
-        </w:rPr>
-        <w:t>Thresholds for each user.</w:t>
+        <w:t xml:space="preserve">A </w:t>
+      </w:r>
+      <w:r>
+        <w:rPr>
+          <w:lang w:val="en-GB"/>
+        </w:rPr>
+        <w:t xml:space="preserve">Producer- Consumer </w:t>
+      </w:r>
+      <w:r>
+        <w:rPr>
+          <w:lang w:val="en-GB"/>
+        </w:rPr>
+        <w:t xml:space="preserve">pattern </w:t>
+      </w:r>
+      <w:r>
+        <w:rPr>
+          <w:lang w:val="en-GB"/>
+        </w:rPr>
+        <w:t xml:space="preserve">between the two services of </w:t>
+      </w:r>
+      <w:proofErr w:type="spellStart"/>
+      <w:r>
+        <w:rPr>
+          <w:lang w:val="en-GB"/>
+        </w:rPr>
+        <w:t>DataReading</w:t>
+      </w:r>
+      <w:proofErr w:type="spellEnd"/>
+      <w:r>
+        <w:rPr>
+          <w:lang w:val="en-GB"/>
+        </w:rPr>
+        <w:t xml:space="preserve"> and </w:t>
+      </w:r>
+      <w:proofErr w:type="spellStart"/>
+      <w:r>
+        <w:rPr>
+          <w:lang w:val="en-GB"/>
+        </w:rPr>
+        <w:t>DataCollector</w:t>
+      </w:r>
+      <w:proofErr w:type="spellEnd"/>
+      <w:r>
+        <w:rPr>
+          <w:lang w:val="en-GB"/>
+        </w:rPr>
+        <w:t>: the producer-consumer pattern consists in two components where the first one “produces” some relevant information ( in our case objects of class Data) and puts them in a list</w:t>
+      </w:r>
+      <w:r>
+        <w:rPr>
+          <w:lang w:val="en-GB"/>
+        </w:rPr>
+        <w:t xml:space="preserve"> in the corresponding User object</w:t>
+      </w:r>
+      <w:r>
+        <w:rPr>
+          <w:lang w:val="en-GB"/>
+        </w:rPr>
+        <w:t>, while the second one “consumes” these data performing some actions ( in our case, destroying them and inserting the corresponding tuples in the database).</w:t>
+      </w:r>
+      <w:r>
+        <w:rPr>
+          <w:lang w:val="en-GB"/>
+        </w:rPr>
+        <w:t xml:space="preserve"> This allows the system to postpone the communication with the database and the insertion of data, improving the distribution of workload over time.</w:t>
       </w:r>
     </w:p>
     <w:p>
@@ -6012,74 +6546,20 @@
         <w:rPr>
           <w:lang w:val="en-GB"/>
         </w:rPr>
-        <w:t xml:space="preserve">A State Pattern is applied to </w:t>
-      </w:r>
-      <w:proofErr w:type="spellStart"/>
-      <w:r>
-        <w:rPr>
-          <w:lang w:val="en-GB"/>
-        </w:rPr>
-        <w:t>ThresholdsService</w:t>
-      </w:r>
-      <w:proofErr w:type="spellEnd"/>
-      <w:r>
-        <w:rPr>
-          <w:lang w:val="en-GB"/>
-        </w:rPr>
-        <w:t xml:space="preserve">: when </w:t>
-      </w:r>
-      <w:proofErr w:type="spellStart"/>
-      <w:r>
-        <w:rPr>
-          <w:lang w:val="en-GB"/>
-        </w:rPr>
-        <w:t>CompareData</w:t>
-      </w:r>
-      <w:proofErr w:type="spellEnd"/>
-      <w:r>
-        <w:rPr>
-          <w:lang w:val="en-GB"/>
-        </w:rPr>
-        <w:t xml:space="preserve"> is called</w:t>
-      </w:r>
-      <w:r>
-        <w:rPr>
-          <w:lang w:val="en-GB"/>
-        </w:rPr>
-        <w:t xml:space="preserve">, the code executed depends on the state of the </w:t>
-      </w:r>
-      <w:r>
-        <w:rPr>
-          <w:lang w:val="en-GB"/>
-        </w:rPr>
-        <w:t>service (</w:t>
-      </w:r>
-      <w:r>
-        <w:rPr>
-          <w:lang w:val="en-GB"/>
-        </w:rPr>
-        <w:t>basically, when the state is “inactive”, there is no execution of code at all). The operation of choosing what to execute is transparent to anyone uses the interface and to the service itself.</w:t>
-      </w:r>
-      <w:r>
-        <w:rPr>
-          <w:lang w:val="en-GB"/>
-        </w:rPr>
-        <w:t xml:space="preserve"> </w:t>
-      </w:r>
-      <w:r>
-        <w:rPr>
-          <w:lang w:val="en-GB"/>
-        </w:rPr>
-        <w:t xml:space="preserve">Changes of State can be triggered by </w:t>
-      </w:r>
-      <w:proofErr w:type="spellStart"/>
-      <w:r>
-        <w:rPr>
-          <w:lang w:val="en-GB"/>
-        </w:rPr>
-        <w:t>UserStatusService</w:t>
-      </w:r>
-      <w:proofErr w:type="spellEnd"/>
+        <w:t xml:space="preserve">Since the thresholds are located on the user’s device, we apply a Singleton pattern to create them: of course, we need only one object </w:t>
+      </w:r>
+      <w:r>
+        <w:rPr>
+          <w:lang w:val="en-GB"/>
+        </w:rPr>
+        <w:t xml:space="preserve">of class </w:t>
+      </w:r>
+      <w:r>
+        <w:rPr>
+          <w:lang w:val="en-GB"/>
+        </w:rPr>
+        <w:t>Thresholds for each user.</w:t>
+      </w:r>
     </w:p>
     <w:p>
       <w:pPr>
@@ -6096,6 +6576,96 @@
         <w:rPr>
           <w:lang w:val="en-GB"/>
         </w:rPr>
+        <w:t xml:space="preserve">A State Pattern is applied to </w:t>
+      </w:r>
+      <w:proofErr w:type="spellStart"/>
+      <w:r>
+        <w:rPr>
+          <w:lang w:val="en-GB"/>
+        </w:rPr>
+        <w:t>ThresholdsService</w:t>
+      </w:r>
+      <w:proofErr w:type="spellEnd"/>
+      <w:r>
+        <w:rPr>
+          <w:lang w:val="en-GB"/>
+        </w:rPr>
+        <w:t xml:space="preserve">: when </w:t>
+      </w:r>
+      <w:proofErr w:type="spellStart"/>
+      <w:r>
+        <w:rPr>
+          <w:lang w:val="en-GB"/>
+        </w:rPr>
+        <w:t>CompareData</w:t>
+      </w:r>
+      <w:proofErr w:type="spellEnd"/>
+      <w:r>
+        <w:rPr>
+          <w:lang w:val="en-GB"/>
+        </w:rPr>
+        <w:t xml:space="preserve"> is called</w:t>
+      </w:r>
+      <w:r>
+        <w:rPr>
+          <w:lang w:val="en-GB"/>
+        </w:rPr>
+        <w:t xml:space="preserve">, the code executed depends on the state of the </w:t>
+      </w:r>
+      <w:r>
+        <w:rPr>
+          <w:lang w:val="en-GB"/>
+        </w:rPr>
+        <w:t>service (</w:t>
+      </w:r>
+      <w:r>
+        <w:rPr>
+          <w:lang w:val="en-GB"/>
+        </w:rPr>
+        <w:t>basically, when the state is “inactive”, there is no execution of code at all). The operation of choosing what to execute is transparent to anyone uses the interface and to the service itself.</w:t>
+      </w:r>
+      <w:r>
+        <w:rPr>
+          <w:lang w:val="en-GB"/>
+        </w:rPr>
+        <w:t xml:space="preserve"> </w:t>
+      </w:r>
+      <w:r>
+        <w:rPr>
+          <w:lang w:val="en-GB"/>
+        </w:rPr>
+        <w:t xml:space="preserve">Changes of State can be triggered by </w:t>
+      </w:r>
+      <w:proofErr w:type="spellStart"/>
+      <w:r>
+        <w:rPr>
+          <w:lang w:val="en-GB"/>
+        </w:rPr>
+        <w:t>UserStatusService</w:t>
+      </w:r>
+      <w:proofErr w:type="spellEnd"/>
+      <w:r>
+        <w:rPr>
+          <w:lang w:val="en-GB"/>
+        </w:rPr>
+        <w:t>.</w:t>
+      </w:r>
+    </w:p>
+    <w:p>
+      <w:pPr>
+        <w:pStyle w:val="Paragrafoelenco"/>
+        <w:numPr>
+          <w:ilvl w:val="0"/>
+          <w:numId w:val="16"/>
+        </w:numPr>
+        <w:rPr>
+          <w:lang w:val="en-GB"/>
+        </w:rPr>
+      </w:pPr>
+      <w:r>
+        <w:rPr>
+          <w:lang w:val="en-GB"/>
+        </w:rPr>
         <w:t xml:space="preserve">An </w:t>
       </w:r>
       <w:proofErr w:type="spellStart"/>
@@ -6225,6 +6795,141 @@
           <w:lang w:val="en-GB"/>
         </w:rPr>
         <w:t xml:space="preserve"> that updates are ready.</w:t>
+      </w:r>
+    </w:p>
+    <w:p>
+      <w:pPr>
+        <w:pStyle w:val="Paragrafoelenco"/>
+        <w:numPr>
+          <w:ilvl w:val="0"/>
+          <w:numId w:val="16"/>
+        </w:numPr>
+        <w:rPr>
+          <w:lang w:val="en-GB"/>
+        </w:rPr>
+      </w:pPr>
+      <w:r>
+        <w:rPr>
+          <w:lang w:val="en-GB"/>
+        </w:rPr>
+        <w:t xml:space="preserve">A Façade Pattern is used to hide all the algorithms developed to calculate the </w:t>
+      </w:r>
+      <w:proofErr w:type="spellStart"/>
+      <w:r>
+        <w:rPr>
+          <w:lang w:val="en-GB"/>
+        </w:rPr>
+        <w:t>threholds</w:t>
+      </w:r>
+      <w:proofErr w:type="spellEnd"/>
+      <w:r>
+        <w:rPr>
+          <w:lang w:val="en-GB"/>
+        </w:rPr>
+        <w:t xml:space="preserve"> for each type of user. The Façade Pattern consists in providing a simple external interface which hides a huge number of internal interfaces and complex </w:t>
+      </w:r>
+      <w:r>
+        <w:rPr>
+          <w:lang w:val="en-GB"/>
+        </w:rPr>
+        <w:t>blocks of code</w:t>
+      </w:r>
+      <w:r>
+        <w:rPr>
+          <w:lang w:val="en-GB"/>
+        </w:rPr>
+        <w:t xml:space="preserve"> and classes. In fact, the provided algorithms can present big complexity to use and can also change frequently when the medical team (which supports their development, see the RASD) gives more hints.</w:t>
+      </w:r>
+    </w:p>
+    <w:p>
+      <w:pPr>
+        <w:pStyle w:val="Paragrafoelenco"/>
+        <w:numPr>
+          <w:ilvl w:val="0"/>
+          <w:numId w:val="16"/>
+        </w:numPr>
+        <w:rPr>
+          <w:lang w:val="en-GB"/>
+        </w:rPr>
+      </w:pPr>
+      <w:r>
+        <w:rPr>
+          <w:lang w:val="en-GB"/>
+        </w:rPr>
+        <w:t xml:space="preserve">Client- Server architecture: in this architecture there are two </w:t>
+      </w:r>
+      <w:r>
+        <w:rPr>
+          <w:lang w:val="en-GB"/>
+        </w:rPr>
+        <w:t xml:space="preserve">distinct </w:t>
+      </w:r>
+      <w:r>
+        <w:rPr>
+          <w:lang w:val="en-GB"/>
+        </w:rPr>
+        <w:t>pro</w:t>
+      </w:r>
+      <w:r>
+        <w:rPr>
+          <w:lang w:val="en-GB"/>
+        </w:rPr>
+        <w:t xml:space="preserve">cesses that communicate with well-defined interfaces. Communication is started by the client, and proceeds through service invocation and message exchange. In details, the Client side is represented by the </w:t>
+      </w:r>
+      <w:proofErr w:type="spellStart"/>
+      <w:r>
+        <w:rPr>
+          <w:i/>
+          <w:lang w:val="en-GB"/>
+        </w:rPr>
+        <w:t>ThirdPartyClient</w:t>
+      </w:r>
+      <w:proofErr w:type="spellEnd"/>
+      <w:r>
+        <w:rPr>
+          <w:lang w:val="en-GB"/>
+        </w:rPr>
+        <w:t xml:space="preserve"> component, while the Server side is represented by the </w:t>
+      </w:r>
+      <w:proofErr w:type="spellStart"/>
+      <w:r>
+        <w:rPr>
+          <w:i/>
+          <w:lang w:val="en-GB"/>
+        </w:rPr>
+        <w:t>RequestManager</w:t>
+      </w:r>
+      <w:proofErr w:type="spellEnd"/>
+      <w:r>
+        <w:rPr>
+          <w:i/>
+          <w:lang w:val="en-GB"/>
+        </w:rPr>
+        <w:t xml:space="preserve"> </w:t>
+      </w:r>
+      <w:r>
+        <w:rPr>
+          <w:lang w:val="en-GB"/>
+        </w:rPr>
+        <w:t>component. The only exception to this architecture is when the server pushes to the client un update informing that a new emergency is occurring and there is need of immediate help.</w:t>
+      </w:r>
+    </w:p>
+    <w:p>
+      <w:pPr>
+        <w:pStyle w:val="Paragrafoelenco"/>
+        <w:numPr>
+          <w:ilvl w:val="0"/>
+          <w:numId w:val="16"/>
+        </w:numPr>
+        <w:rPr>
+          <w:lang w:val="en-GB"/>
+        </w:rPr>
+      </w:pPr>
+      <w:r>
+        <w:rPr>
+          <w:lang w:val="en-GB"/>
+        </w:rPr>
+        <w:t>Three tiers architecture</w:t>
       </w:r>
     </w:p>
     <w:p>
@@ -6238,7 +6943,7 @@
           <w:rFonts w:ascii="Georgia" w:hAnsi="Georgia"/>
         </w:rPr>
       </w:pPr>
-      <w:bookmarkStart w:id="25" w:name="_Toc532132332"/>
+      <w:bookmarkStart w:id="25" w:name="_Toc532145526"/>
       <w:r>
         <w:rPr>
           <w:rFonts w:ascii="Georgia" w:hAnsi="Georgia"/>
@@ -6275,7 +6980,7 @@
           <w:sz w:val="36"/>
         </w:rPr>
       </w:pPr>
-      <w:bookmarkStart w:id="26" w:name="_Toc532132333"/>
+      <w:bookmarkStart w:id="26" w:name="_Toc532145527"/>
       <w:proofErr w:type="spellStart"/>
       <w:r>
         <w:rPr>
@@ -6317,16 +7022,16 @@
           <w:lang w:val="en-GB"/>
         </w:rPr>
       </w:pPr>
-      <w:bookmarkStart w:id="27" w:name="_Toc532132334"/>
+      <w:bookmarkStart w:id="27" w:name="_Toc532145528"/>
       <w:r>
         <w:rPr>
           <w:rFonts w:ascii="Georgia" w:hAnsi="Georgia"/>
           <w:sz w:val="36"/>
           <w:lang w:val="en-GB"/>
         </w:rPr>
+        <w:lastRenderedPageBreak/>
         <w:t>Implementation, Integration and Test Pla</w:t>
       </w:r>
-      <w:bookmarkEnd w:id="27"/>
       <w:r>
         <w:rPr>
           <w:rFonts w:ascii="Georgia" w:hAnsi="Georgia"/>
@@ -6335,6 +7040,7 @@
         </w:rPr>
         <w:t>n</w:t>
       </w:r>
+      <w:bookmarkEnd w:id="27"/>
     </w:p>
     <w:p>
       <w:pPr>
@@ -6344,15 +7050,19 @@
           <w:numId w:val="1"/>
         </w:numPr>
         <w:rPr>
-          <w:lang w:val="en-GB"/>
-        </w:rPr>
-      </w:pPr>
-      <w:r>
-        <w:rPr>
-          <w:lang w:val="en-GB"/>
-        </w:rPr>
-        <w:t>Implementation plan</w:t>
-      </w:r>
+          <w:rFonts w:ascii="Georgia" w:hAnsi="Georgia"/>
+          <w:lang w:val="en-GB"/>
+        </w:rPr>
+      </w:pPr>
+      <w:bookmarkStart w:id="28" w:name="_Toc532145529"/>
+      <w:r>
+        <w:rPr>
+          <w:rFonts w:ascii="Georgia" w:hAnsi="Georgia"/>
+          <w:lang w:val="en-GB"/>
+        </w:rPr>
+        <w:t>General Presentation</w:t>
+      </w:r>
+      <w:bookmarkEnd w:id="28"/>
     </w:p>
     <w:p>
       <w:pPr>
@@ -6380,7 +7090,13 @@
         <w:rPr>
           <w:lang w:val="en-GB"/>
         </w:rPr>
-        <w:t xml:space="preserve"> system will be mainly, </w:t>
+        <w:t xml:space="preserve"> system will be mainly</w:t>
+      </w:r>
+      <w:r>
+        <w:rPr>
+          <w:lang w:val="en-GB"/>
+        </w:rPr>
+        <w:t xml:space="preserve"> </w:t>
       </w:r>
       <w:r>
         <w:rPr>
@@ -6400,10 +7116,1537 @@
         <w:rPr>
           <w:lang w:val="en-GB"/>
         </w:rPr>
-        <w:t xml:space="preserve">This means that some business services have been identified, and the </w:t>
-      </w:r>
-      <w:bookmarkStart w:id="28" w:name="_GoBack"/>
-      <w:bookmarkEnd w:id="28"/>
+        <w:t>This means that some business services</w:t>
+      </w:r>
+      <w:r>
+        <w:rPr>
+          <w:lang w:val="en-GB"/>
+        </w:rPr>
+        <w:t>, which correspond to some user visible features,</w:t>
+      </w:r>
+      <w:r>
+        <w:rPr>
+          <w:lang w:val="en-GB"/>
+        </w:rPr>
+        <w:t xml:space="preserve"> have been identified</w:t>
+      </w:r>
+      <w:r>
+        <w:rPr>
+          <w:lang w:val="en-GB"/>
+        </w:rPr>
+        <w:t xml:space="preserve"> and ordered by their relevance for the</w:t>
+      </w:r>
+      <w:r>
+        <w:rPr>
+          <w:lang w:val="en-GB"/>
+        </w:rPr>
+        <w:t xml:space="preserve"> company, and every service is associated to a </w:t>
+      </w:r>
+      <w:r>
+        <w:rPr>
+          <w:b/>
+          <w:lang w:val="en-GB"/>
+        </w:rPr>
+        <w:t>thread</w:t>
+      </w:r>
+      <w:r>
+        <w:rPr>
+          <w:lang w:val="en-GB"/>
+        </w:rPr>
+        <w:t xml:space="preserve">: a thread is a portion of several modules that together provide a business service. </w:t>
+      </w:r>
+      <w:r>
+        <w:rPr>
+          <w:lang w:val="en-GB"/>
+        </w:rPr>
+        <w:t>Consequently</w:t>
+      </w:r>
+      <w:r>
+        <w:rPr>
+          <w:lang w:val="en-GB"/>
+        </w:rPr>
+        <w:t xml:space="preserve">, the order of implementation follows these threads. </w:t>
+      </w:r>
+    </w:p>
+    <w:p>
+      <w:pPr>
+        <w:pStyle w:val="Paragrafoelenco"/>
+        <w:rPr>
+          <w:lang w:val="en-GB"/>
+        </w:rPr>
+      </w:pPr>
+      <w:r>
+        <w:rPr>
+          <w:lang w:val="en-GB"/>
+        </w:rPr>
+        <w:t>The main reason for this approach is that in this way the company could give away early releases of the app, and then enrich the system and provide successive releases.</w:t>
+      </w:r>
+      <w:r>
+        <w:rPr>
+          <w:lang w:val="en-GB"/>
+        </w:rPr>
+        <w:t xml:space="preserve"> </w:t>
+      </w:r>
+      <w:r>
+        <w:rPr>
+          <w:lang w:val="en-GB"/>
+        </w:rPr>
+        <w:t xml:space="preserve">Some of these so-called business services are presented in the runtime view, where the real use of the system by the clients is simulated. </w:t>
+      </w:r>
+      <w:r>
+        <w:rPr>
+          <w:lang w:val="en-GB"/>
+        </w:rPr>
+        <w:t xml:space="preserve"> Moreover</w:t>
+      </w:r>
+    </w:p>
+    <w:p>
+      <w:pPr>
+        <w:pStyle w:val="Paragrafoelenco"/>
+        <w:rPr>
+          <w:lang w:val="en-GB"/>
+        </w:rPr>
+      </w:pPr>
+    </w:p>
+    <w:p>
+      <w:pPr>
+        <w:pStyle w:val="Paragrafoelenco"/>
+        <w:rPr>
+          <w:lang w:val="en-GB"/>
+        </w:rPr>
+      </w:pPr>
+      <w:proofErr w:type="gramStart"/>
+      <w:r>
+        <w:rPr>
+          <w:lang w:val="en-GB"/>
+        </w:rPr>
+        <w:t>As a general rule</w:t>
+      </w:r>
+      <w:proofErr w:type="gramEnd"/>
+      <w:r>
+        <w:rPr>
+          <w:lang w:val="en-GB"/>
+        </w:rPr>
+        <w:t>, Unit Testing</w:t>
+      </w:r>
+      <w:r>
+        <w:rPr>
+          <w:lang w:val="en-GB"/>
+        </w:rPr>
+        <w:t xml:space="preserve"> of partial implemented </w:t>
+      </w:r>
+      <w:r>
+        <w:rPr>
+          <w:lang w:val="en-GB"/>
+        </w:rPr>
+        <w:t xml:space="preserve">components </w:t>
+      </w:r>
+      <w:r>
+        <w:rPr>
+          <w:lang w:val="en-GB"/>
+        </w:rPr>
+        <w:t>is</w:t>
+      </w:r>
+      <w:r>
+        <w:rPr>
+          <w:lang w:val="en-GB"/>
+        </w:rPr>
+        <w:t xml:space="preserve"> always made after implementing the part</w:t>
+      </w:r>
+      <w:r>
+        <w:rPr>
+          <w:lang w:val="en-GB"/>
+        </w:rPr>
+        <w:t>s which are</w:t>
+      </w:r>
+      <w:r>
+        <w:rPr>
+          <w:lang w:val="en-GB"/>
+        </w:rPr>
+        <w:t xml:space="preserve"> needed to satisf</w:t>
+      </w:r>
+      <w:r>
+        <w:rPr>
+          <w:lang w:val="en-GB"/>
+        </w:rPr>
+        <w:t xml:space="preserve">y the thread taken into account: because of that, </w:t>
+      </w:r>
+      <w:r>
+        <w:rPr>
+          <w:lang w:val="en-GB"/>
+        </w:rPr>
+        <w:t>it is</w:t>
+      </w:r>
+      <w:r>
+        <w:rPr>
+          <w:lang w:val="en-GB"/>
+        </w:rPr>
+        <w:t xml:space="preserve"> never mentioned hereunder.</w:t>
+      </w:r>
+      <w:r>
+        <w:rPr>
+          <w:lang w:val="en-GB"/>
+        </w:rPr>
+        <w:t xml:space="preserve"> </w:t>
+      </w:r>
+    </w:p>
+    <w:p>
+      <w:pPr>
+        <w:pStyle w:val="Paragrafoelenco"/>
+        <w:rPr>
+          <w:lang w:val="en-GB"/>
+        </w:rPr>
+      </w:pPr>
+    </w:p>
+    <w:p>
+      <w:pPr>
+        <w:pStyle w:val="Paragrafoelenco"/>
+        <w:rPr>
+          <w:lang w:val="en-GB"/>
+        </w:rPr>
+      </w:pPr>
+      <w:r>
+        <w:rPr>
+          <w:lang w:val="en-GB"/>
+        </w:rPr>
+        <w:t>T</w:t>
+      </w:r>
+      <w:r>
+        <w:rPr>
+          <w:lang w:val="en-GB"/>
+        </w:rPr>
+        <w:t>his implies the following procedure:</w:t>
+      </w:r>
+      <w:r>
+        <w:rPr>
+          <w:lang w:val="en-GB"/>
+        </w:rPr>
+        <w:t xml:space="preserve"> before performing the integration test between all parts of all components involved in providing the business service, some stubs and drivers are developed to test first all the parts independently each other, and then the integration test is made.</w:t>
+      </w:r>
+    </w:p>
+    <w:p>
+      <w:pPr>
+        <w:pStyle w:val="Paragrafoelenco"/>
+        <w:rPr>
+          <w:lang w:val="en-GB"/>
+        </w:rPr>
+      </w:pPr>
+    </w:p>
+    <w:p>
+      <w:pPr>
+        <w:pStyle w:val="Paragrafoelenco"/>
+        <w:rPr>
+          <w:lang w:val="en-GB"/>
+        </w:rPr>
+      </w:pPr>
+      <w:r>
+        <w:rPr>
+          <w:lang w:val="en-GB"/>
+        </w:rPr>
+        <w:t>In these chapters we present the process to execute for implementing, integrating and testing the entire system</w:t>
+      </w:r>
+      <w:r>
+        <w:rPr>
+          <w:lang w:val="en-GB"/>
+        </w:rPr>
+        <w:t>.</w:t>
+      </w:r>
+    </w:p>
+    <w:p>
+      <w:pPr>
+        <w:pStyle w:val="Paragrafoelenco"/>
+        <w:rPr>
+          <w:lang w:val="en-GB"/>
+        </w:rPr>
+      </w:pPr>
+    </w:p>
+    <w:p>
+      <w:pPr>
+        <w:pStyle w:val="Titolo3"/>
+        <w:numPr>
+          <w:ilvl w:val="2"/>
+          <w:numId w:val="1"/>
+        </w:numPr>
+        <w:rPr>
+          <w:rFonts w:ascii="Georgia" w:hAnsi="Georgia"/>
+          <w:lang w:val="en-GB"/>
+        </w:rPr>
+      </w:pPr>
+      <w:bookmarkStart w:id="29" w:name="_Toc532145530"/>
+      <w:r>
+        <w:rPr>
+          <w:rFonts w:ascii="Georgia" w:hAnsi="Georgia"/>
+          <w:lang w:val="en-GB"/>
+        </w:rPr>
+        <w:t>First step: Data Storing</w:t>
+      </w:r>
+      <w:bookmarkEnd w:id="29"/>
+    </w:p>
+    <w:p>
+      <w:pPr>
+        <w:pStyle w:val="Paragrafoelenco"/>
+        <w:rPr>
+          <w:lang w:val="en-GB"/>
+        </w:rPr>
+      </w:pPr>
+      <w:r>
+        <w:rPr>
+          <w:lang w:val="en-GB"/>
+        </w:rPr>
+        <w:t xml:space="preserve">The main business service of </w:t>
+      </w:r>
+      <w:proofErr w:type="spellStart"/>
+      <w:r>
+        <w:rPr>
+          <w:i/>
+          <w:lang w:val="en-GB"/>
+        </w:rPr>
+        <w:t>TrackMe</w:t>
+      </w:r>
+      <w:proofErr w:type="spellEnd"/>
+      <w:r>
+        <w:rPr>
+          <w:i/>
+          <w:lang w:val="en-GB"/>
+        </w:rPr>
+        <w:t xml:space="preserve"> </w:t>
+      </w:r>
+      <w:r>
+        <w:rPr>
+          <w:lang w:val="en-GB"/>
+        </w:rPr>
+        <w:t>is to read d</w:t>
+      </w:r>
+      <w:r>
+        <w:rPr>
+          <w:lang w:val="en-GB"/>
+        </w:rPr>
+        <w:t>ata and store them</w:t>
+      </w:r>
+      <w:r>
+        <w:rPr>
+          <w:lang w:val="en-GB"/>
+        </w:rPr>
+        <w:t>, since health values are the main resource of the company. Because of that</w:t>
+      </w:r>
+      <w:r>
+        <w:rPr>
+          <w:lang w:val="en-GB"/>
+        </w:rPr>
+        <w:t xml:space="preserve">, the thread which includes </w:t>
+      </w:r>
+      <w:proofErr w:type="spellStart"/>
+      <w:r>
+        <w:rPr>
+          <w:i/>
+          <w:lang w:val="en-GB"/>
+        </w:rPr>
+        <w:t>DataReadingService</w:t>
+      </w:r>
+      <w:proofErr w:type="spellEnd"/>
+      <w:r>
+        <w:rPr>
+          <w:lang w:val="en-GB"/>
+        </w:rPr>
+        <w:t xml:space="preserve"> and </w:t>
+      </w:r>
+      <w:proofErr w:type="spellStart"/>
+      <w:r>
+        <w:rPr>
+          <w:i/>
+          <w:lang w:val="en-GB"/>
+        </w:rPr>
+        <w:t>DataCollectionService</w:t>
+      </w:r>
+      <w:proofErr w:type="spellEnd"/>
+      <w:r>
+        <w:rPr>
+          <w:i/>
+          <w:lang w:val="en-GB"/>
+        </w:rPr>
+        <w:t xml:space="preserve"> </w:t>
+      </w:r>
+      <w:r>
+        <w:rPr>
+          <w:lang w:val="en-GB"/>
+        </w:rPr>
+        <w:t xml:space="preserve">and allows to detect data and insert them in the DB is the first to be </w:t>
+      </w:r>
+      <w:r>
+        <w:rPr>
+          <w:lang w:val="en-GB"/>
+        </w:rPr>
+        <w:t xml:space="preserve">implemented, together with the </w:t>
+      </w:r>
+      <w:r>
+        <w:rPr>
+          <w:lang w:val="en-GB"/>
+        </w:rPr>
+        <w:t xml:space="preserve">Database. </w:t>
+      </w:r>
+    </w:p>
+    <w:p>
+      <w:pPr>
+        <w:pStyle w:val="Paragrafoelenco"/>
+        <w:rPr>
+          <w:lang w:val="en-GB"/>
+        </w:rPr>
+      </w:pPr>
+    </w:p>
+    <w:p>
+      <w:pPr>
+        <w:pStyle w:val="Paragrafoelenco"/>
+        <w:rPr>
+          <w:lang w:val="en-GB"/>
+        </w:rPr>
+      </w:pPr>
+      <w:r>
+        <w:rPr>
+          <w:lang w:val="en-GB"/>
+        </w:rPr>
+        <w:t xml:space="preserve">Since there are no parts of </w:t>
+      </w:r>
+      <w:proofErr w:type="spellStart"/>
+      <w:r>
+        <w:rPr>
+          <w:i/>
+          <w:lang w:val="en-GB"/>
+        </w:rPr>
+        <w:t>DataReadingService</w:t>
+      </w:r>
+      <w:proofErr w:type="spellEnd"/>
+      <w:r>
+        <w:rPr>
+          <w:lang w:val="en-GB"/>
+        </w:rPr>
+        <w:t xml:space="preserve"> which don’t have to be implemented for </w:t>
+      </w:r>
+      <w:proofErr w:type="spellStart"/>
+      <w:r>
+        <w:rPr>
+          <w:i/>
+          <w:lang w:val="en-GB"/>
+        </w:rPr>
+        <w:t>DataStoring</w:t>
+      </w:r>
+      <w:proofErr w:type="spellEnd"/>
+      <w:r>
+        <w:rPr>
+          <w:i/>
+          <w:lang w:val="en-GB"/>
+        </w:rPr>
+        <w:t xml:space="preserve">, </w:t>
+      </w:r>
+      <w:r>
+        <w:rPr>
+          <w:lang w:val="en-GB"/>
+        </w:rPr>
+        <w:t xml:space="preserve">a Unit Test of the entire service </w:t>
+      </w:r>
+      <w:r>
+        <w:rPr>
+          <w:lang w:val="en-GB"/>
+        </w:rPr>
+        <w:t>is</w:t>
+      </w:r>
+      <w:r>
+        <w:rPr>
+          <w:lang w:val="en-GB"/>
+        </w:rPr>
+        <w:t xml:space="preserve"> done here. </w:t>
+      </w:r>
+    </w:p>
+    <w:p>
+      <w:pPr>
+        <w:pStyle w:val="Paragrafoelenco"/>
+        <w:rPr>
+          <w:lang w:val="en-GB"/>
+        </w:rPr>
+      </w:pPr>
+    </w:p>
+    <w:p>
+      <w:pPr>
+        <w:pStyle w:val="Paragrafoelenco"/>
+        <w:rPr>
+          <w:lang w:val="en-GB"/>
+        </w:rPr>
+      </w:pPr>
+      <w:r>
+        <w:rPr>
+          <w:lang w:val="en-GB"/>
+        </w:rPr>
+        <w:t>A first integratio</w:t>
+      </w:r>
+      <w:r>
+        <w:rPr>
+          <w:lang w:val="en-GB"/>
+        </w:rPr>
+        <w:t>n test is needed between the</w:t>
+      </w:r>
+      <w:r>
+        <w:rPr>
+          <w:lang w:val="en-GB"/>
+        </w:rPr>
+        <w:t xml:space="preserve"> two</w:t>
+      </w:r>
+      <w:r>
+        <w:rPr>
+          <w:lang w:val="en-GB"/>
+        </w:rPr>
+        <w:t xml:space="preserve"> services, and, most of all, t</w:t>
+      </w:r>
+      <w:r>
+        <w:rPr>
+          <w:lang w:val="en-GB"/>
+        </w:rPr>
+        <w:t xml:space="preserve">he </w:t>
+      </w:r>
+      <w:r>
+        <w:rPr>
+          <w:lang w:val="en-GB"/>
+        </w:rPr>
+        <w:t>second</w:t>
+      </w:r>
+      <w:r>
+        <w:rPr>
+          <w:lang w:val="en-GB"/>
+        </w:rPr>
+        <w:t xml:space="preserve"> </w:t>
+      </w:r>
+      <w:r>
+        <w:rPr>
+          <w:lang w:val="en-GB"/>
+        </w:rPr>
+        <w:t xml:space="preserve">one and the Database. </w:t>
+      </w:r>
+      <w:r>
+        <w:rPr>
+          <w:lang w:val="en-GB"/>
+        </w:rPr>
+        <w:t xml:space="preserve">Since the three parts into account are deployed on three different tiers, the integration test helps to verify immediately the correct communication between the </w:t>
+      </w:r>
+      <w:r>
+        <w:rPr>
+          <w:lang w:val="en-GB"/>
+        </w:rPr>
+        <w:t>tiers. In fact</w:t>
+      </w:r>
+      <w:r>
+        <w:rPr>
+          <w:lang w:val="en-GB"/>
+        </w:rPr>
+        <w:t xml:space="preserve">, detecting later some </w:t>
+      </w:r>
+      <w:r>
+        <w:rPr>
+          <w:lang w:val="en-GB"/>
+        </w:rPr>
+        <w:t>network issues</w:t>
+      </w:r>
+      <w:r>
+        <w:rPr>
+          <w:lang w:val="en-GB"/>
+        </w:rPr>
+        <w:t xml:space="preserve"> could be hard and expensive to correct, since communication affects the entire system.</w:t>
+      </w:r>
+    </w:p>
+    <w:p>
+      <w:pPr>
+        <w:pStyle w:val="Titolo3"/>
+        <w:numPr>
+          <w:ilvl w:val="2"/>
+          <w:numId w:val="1"/>
+        </w:numPr>
+        <w:rPr>
+          <w:rFonts w:ascii="Georgia" w:hAnsi="Georgia"/>
+          <w:lang w:val="en-GB"/>
+        </w:rPr>
+      </w:pPr>
+      <w:bookmarkStart w:id="30" w:name="_Toc532145531"/>
+      <w:r>
+        <w:rPr>
+          <w:rFonts w:ascii="Georgia" w:hAnsi="Georgia"/>
+          <w:lang w:val="en-GB"/>
+        </w:rPr>
+        <w:t>Second step: Request</w:t>
+      </w:r>
+      <w:r>
+        <w:rPr>
+          <w:rFonts w:ascii="Georgia" w:hAnsi="Georgia"/>
+          <w:lang w:val="en-GB"/>
+        </w:rPr>
+        <w:t>s</w:t>
+      </w:r>
+      <w:r>
+        <w:rPr>
+          <w:rFonts w:ascii="Georgia" w:hAnsi="Georgia"/>
+          <w:lang w:val="en-GB"/>
+        </w:rPr>
+        <w:t xml:space="preserve"> Handling</w:t>
+      </w:r>
+      <w:bookmarkEnd w:id="30"/>
+    </w:p>
+    <w:p>
+      <w:pPr>
+        <w:pStyle w:val="Paragrafoelenco"/>
+        <w:rPr>
+          <w:lang w:val="en-GB"/>
+        </w:rPr>
+      </w:pPr>
+      <w:r>
+        <w:rPr>
+          <w:lang w:val="en-GB"/>
+        </w:rPr>
+        <w:t xml:space="preserve">Request Handling is, at this point of implementation, necessary to reach a basic (thus non-complete) functioning of </w:t>
+      </w:r>
+      <w:r>
+        <w:rPr>
+          <w:i/>
+          <w:lang w:val="en-GB"/>
+        </w:rPr>
+        <w:t>Data4Help</w:t>
+      </w:r>
+      <w:r>
+        <w:rPr>
+          <w:i/>
+          <w:lang w:val="en-GB"/>
+        </w:rPr>
+        <w:t xml:space="preserve">. </w:t>
+      </w:r>
+      <w:r>
+        <w:rPr>
+          <w:lang w:val="en-GB"/>
+        </w:rPr>
+        <w:t xml:space="preserve">This thread includes </w:t>
+      </w:r>
+      <w:proofErr w:type="spellStart"/>
+      <w:r>
+        <w:rPr>
+          <w:i/>
+          <w:lang w:val="en-GB"/>
+        </w:rPr>
+        <w:t>RequestManager</w:t>
+      </w:r>
+      <w:proofErr w:type="spellEnd"/>
+      <w:r>
+        <w:rPr>
+          <w:lang w:val="en-GB"/>
+        </w:rPr>
+        <w:t xml:space="preserve">, </w:t>
+      </w:r>
+      <w:proofErr w:type="spellStart"/>
+      <w:r>
+        <w:rPr>
+          <w:i/>
+          <w:lang w:val="en-GB"/>
+        </w:rPr>
+        <w:t>RequestService</w:t>
+      </w:r>
+      <w:proofErr w:type="spellEnd"/>
+      <w:r>
+        <w:rPr>
+          <w:lang w:val="en-GB"/>
+        </w:rPr>
+        <w:t xml:space="preserve">, </w:t>
+      </w:r>
+      <w:proofErr w:type="spellStart"/>
+      <w:r>
+        <w:rPr>
+          <w:i/>
+          <w:lang w:val="en-GB"/>
+        </w:rPr>
+        <w:t>DataElaborationService</w:t>
+      </w:r>
+      <w:proofErr w:type="spellEnd"/>
+      <w:r>
+        <w:rPr>
+          <w:lang w:val="en-GB"/>
+        </w:rPr>
+        <w:t>,</w:t>
+      </w:r>
+      <w:r>
+        <w:rPr>
+          <w:lang w:val="en-GB"/>
+        </w:rPr>
+        <w:t xml:space="preserve"> and</w:t>
+      </w:r>
+      <w:r>
+        <w:rPr>
+          <w:lang w:val="en-GB"/>
+        </w:rPr>
+        <w:t xml:space="preserve"> again the </w:t>
+      </w:r>
+      <w:r>
+        <w:rPr>
+          <w:lang w:val="en-GB"/>
+        </w:rPr>
+        <w:t xml:space="preserve">Database. </w:t>
+      </w:r>
+    </w:p>
+    <w:p>
+      <w:pPr>
+        <w:pStyle w:val="Paragrafoelenco"/>
+        <w:rPr>
+          <w:lang w:val="en-GB"/>
+        </w:rPr>
+      </w:pPr>
+    </w:p>
+    <w:p>
+      <w:pPr>
+        <w:pStyle w:val="Paragrafoelenco"/>
+        <w:rPr>
+          <w:lang w:val="en-GB"/>
+        </w:rPr>
+      </w:pPr>
+      <w:r>
+        <w:rPr>
+          <w:lang w:val="en-GB"/>
+        </w:rPr>
+        <w:t xml:space="preserve">Again, an integration test between components on three different tiers </w:t>
+      </w:r>
+      <w:r>
+        <w:rPr>
+          <w:lang w:val="en-GB"/>
+        </w:rPr>
+        <w:t xml:space="preserve">is executed: it </w:t>
+      </w:r>
+      <w:r>
+        <w:rPr>
+          <w:lang w:val="en-GB"/>
+        </w:rPr>
+        <w:t>allows to test communication and validate the architecture proposed, besides the simple integration of single components</w:t>
+      </w:r>
+      <w:r>
+        <w:rPr>
+          <w:lang w:val="en-GB"/>
+        </w:rPr>
+        <w:t xml:space="preserve">. After this step, the database, which represents the data layer </w:t>
+      </w:r>
+      <w:r>
+        <w:rPr>
+          <w:lang w:val="en-GB"/>
+        </w:rPr>
+        <w:t xml:space="preserve">should be completely tested and integrated with the system. </w:t>
+      </w:r>
+    </w:p>
+    <w:p>
+      <w:pPr>
+        <w:pStyle w:val="Titolo3"/>
+        <w:numPr>
+          <w:ilvl w:val="2"/>
+          <w:numId w:val="1"/>
+        </w:numPr>
+        <w:rPr>
+          <w:rFonts w:ascii="Georgia" w:hAnsi="Georgia"/>
+          <w:lang w:val="en-GB"/>
+        </w:rPr>
+      </w:pPr>
+      <w:r>
+        <w:rPr>
+          <w:rFonts w:ascii="Georgia" w:hAnsi="Georgia"/>
+          <w:lang w:val="en-GB"/>
+        </w:rPr>
+        <w:lastRenderedPageBreak/>
+        <w:t xml:space="preserve"> </w:t>
+      </w:r>
+      <w:bookmarkStart w:id="31" w:name="_Toc532145532"/>
+      <w:r>
+        <w:rPr>
+          <w:rFonts w:ascii="Georgia" w:hAnsi="Georgia"/>
+          <w:lang w:val="en-GB"/>
+        </w:rPr>
+        <w:t xml:space="preserve">Third step: </w:t>
+      </w:r>
+      <w:r>
+        <w:rPr>
+          <w:rFonts w:ascii="Georgia" w:hAnsi="Georgia"/>
+          <w:i/>
+          <w:lang w:val="en-GB"/>
+        </w:rPr>
+        <w:t>Data4Help</w:t>
+      </w:r>
+      <w:r>
+        <w:rPr>
+          <w:rFonts w:ascii="Georgia" w:hAnsi="Georgia"/>
+          <w:lang w:val="en-GB"/>
+        </w:rPr>
+        <w:t xml:space="preserve"> load test</w:t>
+      </w:r>
+      <w:bookmarkEnd w:id="31"/>
+      <w:r>
+        <w:rPr>
+          <w:rFonts w:ascii="Georgia" w:hAnsi="Georgia"/>
+          <w:lang w:val="en-GB"/>
+        </w:rPr>
+        <w:t xml:space="preserve"> </w:t>
+      </w:r>
+    </w:p>
+    <w:p>
+      <w:pPr>
+        <w:pStyle w:val="Paragrafoelenco"/>
+        <w:rPr>
+          <w:lang w:val="en-GB"/>
+        </w:rPr>
+      </w:pPr>
+      <w:r>
+        <w:rPr>
+          <w:lang w:val="en-GB"/>
+        </w:rPr>
+        <w:t>It could be useful to make</w:t>
+      </w:r>
+      <w:r>
+        <w:rPr>
+          <w:lang w:val="en-GB"/>
+        </w:rPr>
+        <w:t>, at this point, a</w:t>
+      </w:r>
+      <w:r>
+        <w:rPr>
+          <w:lang w:val="en-GB"/>
+        </w:rPr>
+        <w:t xml:space="preserve"> load test</w:t>
+      </w:r>
+      <w:r>
+        <w:rPr>
+          <w:lang w:val="en-GB"/>
+        </w:rPr>
+        <w:t xml:space="preserve"> to verify that the system is able to handle </w:t>
+      </w:r>
+      <w:r>
+        <w:rPr>
+          <w:lang w:val="en-GB"/>
+        </w:rPr>
+        <w:t>quickly requests and data messages when they increase in number, since there could be performance bottlenecks.</w:t>
+      </w:r>
+    </w:p>
+    <w:p>
+      <w:pPr>
+        <w:pStyle w:val="Paragrafoelenco"/>
+        <w:rPr>
+          <w:lang w:val="en-GB"/>
+        </w:rPr>
+      </w:pPr>
+    </w:p>
+    <w:p>
+      <w:pPr>
+        <w:pStyle w:val="Paragrafoelenco"/>
+        <w:rPr>
+          <w:lang w:val="en-GB"/>
+        </w:rPr>
+      </w:pPr>
+      <w:r>
+        <w:rPr>
+          <w:lang w:val="en-GB"/>
+        </w:rPr>
+        <w:t>Now the system is ready for a first release.</w:t>
+      </w:r>
+    </w:p>
+    <w:p>
+      <w:pPr>
+        <w:pStyle w:val="Titolo3"/>
+        <w:numPr>
+          <w:ilvl w:val="2"/>
+          <w:numId w:val="1"/>
+        </w:numPr>
+        <w:rPr>
+          <w:rFonts w:ascii="Georgia" w:hAnsi="Georgia"/>
+          <w:lang w:val="en-GB"/>
+        </w:rPr>
+      </w:pPr>
+      <w:bookmarkStart w:id="32" w:name="_Toc532145533"/>
+      <w:r>
+        <w:rPr>
+          <w:rFonts w:ascii="Georgia" w:hAnsi="Georgia"/>
+          <w:lang w:val="en-GB"/>
+        </w:rPr>
+        <w:t xml:space="preserve">Fourth step: </w:t>
+      </w:r>
+      <w:proofErr w:type="spellStart"/>
+      <w:r>
+        <w:rPr>
+          <w:rFonts w:ascii="Georgia" w:hAnsi="Georgia"/>
+          <w:lang w:val="en-GB"/>
+        </w:rPr>
+        <w:t>EmergencyHandling</w:t>
+      </w:r>
+      <w:bookmarkEnd w:id="32"/>
+      <w:proofErr w:type="spellEnd"/>
+    </w:p>
+    <w:p>
+      <w:pPr>
+        <w:pStyle w:val="Paragrafoelenco"/>
+        <w:rPr>
+          <w:lang w:val="en-GB"/>
+        </w:rPr>
+      </w:pPr>
+      <w:r>
+        <w:rPr>
+          <w:lang w:val="en-GB"/>
+        </w:rPr>
+        <w:t>W</w:t>
+      </w:r>
+      <w:r>
+        <w:rPr>
+          <w:lang w:val="en-GB"/>
+        </w:rPr>
+        <w:t xml:space="preserve">e need to add now the main thread for </w:t>
+      </w:r>
+      <w:proofErr w:type="spellStart"/>
+      <w:r>
+        <w:rPr>
+          <w:i/>
+          <w:lang w:val="en-GB"/>
+        </w:rPr>
+        <w:t>AutomatedSOS</w:t>
+      </w:r>
+      <w:proofErr w:type="spellEnd"/>
+      <w:r>
+        <w:rPr>
+          <w:lang w:val="en-GB"/>
+        </w:rPr>
+        <w:t xml:space="preserve">: </w:t>
+      </w:r>
+      <w:proofErr w:type="spellStart"/>
+      <w:r>
+        <w:rPr>
+          <w:i/>
+          <w:lang w:val="en-GB"/>
+        </w:rPr>
+        <w:t>DataReadingService</w:t>
+      </w:r>
+      <w:proofErr w:type="spellEnd"/>
+      <w:r>
+        <w:rPr>
+          <w:i/>
+          <w:lang w:val="en-GB"/>
+        </w:rPr>
+        <w:t xml:space="preserve">, </w:t>
+      </w:r>
+      <w:proofErr w:type="spellStart"/>
+      <w:r>
+        <w:rPr>
+          <w:i/>
+          <w:lang w:val="en-GB"/>
+        </w:rPr>
+        <w:t>Thres</w:t>
+      </w:r>
+      <w:r>
+        <w:rPr>
+          <w:i/>
+          <w:lang w:val="en-GB"/>
+        </w:rPr>
+        <w:t>holdsService</w:t>
+      </w:r>
+      <w:proofErr w:type="spellEnd"/>
+      <w:r>
+        <w:rPr>
+          <w:i/>
+          <w:lang w:val="en-GB"/>
+        </w:rPr>
+        <w:t xml:space="preserve">, </w:t>
+      </w:r>
+      <w:proofErr w:type="spellStart"/>
+      <w:r>
+        <w:rPr>
+          <w:i/>
+          <w:lang w:val="en-GB"/>
+        </w:rPr>
+        <w:t>EmergencyService</w:t>
+      </w:r>
+      <w:proofErr w:type="spellEnd"/>
+      <w:r>
+        <w:rPr>
+          <w:i/>
+          <w:lang w:val="en-GB"/>
+        </w:rPr>
+        <w:t xml:space="preserve"> and </w:t>
+      </w:r>
+      <w:proofErr w:type="spellStart"/>
+      <w:r>
+        <w:rPr>
+          <w:i/>
+          <w:lang w:val="en-GB"/>
+        </w:rPr>
+        <w:t>Threshold</w:t>
+      </w:r>
+      <w:r>
+        <w:rPr>
+          <w:i/>
+          <w:lang w:val="en-GB"/>
+        </w:rPr>
+        <w:t>CalculationService</w:t>
+      </w:r>
+      <w:proofErr w:type="spellEnd"/>
+      <w:r>
+        <w:rPr>
+          <w:lang w:val="en-GB"/>
+        </w:rPr>
+        <w:t xml:space="preserve"> are involved in this step. </w:t>
+      </w:r>
+      <w:proofErr w:type="gramStart"/>
+      <w:r>
+        <w:rPr>
+          <w:lang w:val="en-GB"/>
+        </w:rPr>
+        <w:t>With the exception of</w:t>
+      </w:r>
+      <w:proofErr w:type="gramEnd"/>
+      <w:r>
+        <w:rPr>
+          <w:lang w:val="en-GB"/>
+        </w:rPr>
+        <w:t xml:space="preserve"> </w:t>
+      </w:r>
+      <w:proofErr w:type="spellStart"/>
+      <w:r>
+        <w:rPr>
+          <w:i/>
+          <w:lang w:val="en-GB"/>
+        </w:rPr>
+        <w:t>ThresholdsService</w:t>
+      </w:r>
+      <w:proofErr w:type="spellEnd"/>
+      <w:r>
+        <w:rPr>
+          <w:lang w:val="en-GB"/>
+        </w:rPr>
+        <w:t>, where the state pattern is not implemented yet,</w:t>
+      </w:r>
+      <w:r>
+        <w:rPr>
+          <w:lang w:val="en-GB"/>
+        </w:rPr>
+        <w:t xml:space="preserve"> t</w:t>
+      </w:r>
+      <w:r>
+        <w:rPr>
+          <w:lang w:val="en-GB"/>
+        </w:rPr>
+        <w:t xml:space="preserve">hey are </w:t>
+      </w:r>
+      <w:r>
+        <w:rPr>
+          <w:lang w:val="en-GB"/>
+        </w:rPr>
+        <w:t xml:space="preserve">implemented in every part, </w:t>
+      </w:r>
+      <w:r>
+        <w:rPr>
+          <w:lang w:val="en-GB"/>
+        </w:rPr>
+        <w:t xml:space="preserve">so </w:t>
+      </w:r>
+      <w:r>
+        <w:rPr>
+          <w:lang w:val="en-GB"/>
+        </w:rPr>
+        <w:t>Unit Testing of all them is made now.</w:t>
+      </w:r>
+    </w:p>
+    <w:p>
+      <w:pPr>
+        <w:pStyle w:val="Paragrafoelenco"/>
+        <w:rPr>
+          <w:lang w:val="en-GB"/>
+        </w:rPr>
+      </w:pPr>
+      <w:r>
+        <w:rPr>
+          <w:lang w:val="en-GB"/>
+        </w:rPr>
+        <w:t>Integration test is then made to validate the thread</w:t>
+      </w:r>
+      <w:r>
+        <w:rPr>
+          <w:lang w:val="en-GB"/>
+        </w:rPr>
+        <w:t>.</w:t>
+      </w:r>
+    </w:p>
+    <w:p>
+      <w:pPr>
+        <w:pStyle w:val="Paragrafoelenco"/>
+        <w:rPr>
+          <w:lang w:val="en-GB"/>
+        </w:rPr>
+      </w:pPr>
+    </w:p>
+    <w:p>
+      <w:pPr>
+        <w:pStyle w:val="Titolo3"/>
+        <w:numPr>
+          <w:ilvl w:val="2"/>
+          <w:numId w:val="1"/>
+        </w:numPr>
+        <w:rPr>
+          <w:rFonts w:ascii="Georgia" w:hAnsi="Georgia"/>
+          <w:lang w:val="en-GB"/>
+        </w:rPr>
+      </w:pPr>
+      <w:r>
+        <w:rPr>
+          <w:rFonts w:ascii="Georgia" w:hAnsi="Georgia"/>
+          <w:lang w:val="en-GB"/>
+        </w:rPr>
+        <w:t>Fifth step: Enrich functionalities</w:t>
+      </w:r>
+    </w:p>
+    <w:p>
+      <w:pPr>
+        <w:pStyle w:val="Paragrafoelenco"/>
+        <w:rPr>
+          <w:lang w:val="en-GB"/>
+        </w:rPr>
+      </w:pPr>
+      <w:r>
+        <w:rPr>
+          <w:lang w:val="en-GB"/>
+        </w:rPr>
+        <w:t xml:space="preserve">To enrich functionalities and fulfil the RASD requirements, we can add now </w:t>
+      </w:r>
+      <w:proofErr w:type="spellStart"/>
+      <w:r>
+        <w:rPr>
+          <w:lang w:val="en-GB"/>
+        </w:rPr>
+        <w:t>MalfunctionService</w:t>
+      </w:r>
+      <w:proofErr w:type="spellEnd"/>
+      <w:r>
+        <w:rPr>
+          <w:lang w:val="en-GB"/>
+        </w:rPr>
+        <w:t xml:space="preserve"> and the thread which allow the user to use statistical tools to elaborate Data, which relies on </w:t>
+      </w:r>
+      <w:proofErr w:type="spellStart"/>
+      <w:r>
+        <w:rPr>
+          <w:i/>
+          <w:lang w:val="en-GB"/>
+        </w:rPr>
+        <w:t>RequestManager</w:t>
+      </w:r>
+      <w:proofErr w:type="spellEnd"/>
+      <w:r>
+        <w:rPr>
+          <w:lang w:val="en-GB"/>
+        </w:rPr>
+        <w:t xml:space="preserve">, </w:t>
+      </w:r>
+      <w:proofErr w:type="spellStart"/>
+      <w:r>
+        <w:rPr>
+          <w:i/>
+          <w:lang w:val="en-GB"/>
+        </w:rPr>
+        <w:t>RequestService</w:t>
+      </w:r>
+      <w:proofErr w:type="spellEnd"/>
+      <w:r>
+        <w:rPr>
+          <w:lang w:val="en-GB"/>
+        </w:rPr>
+        <w:t xml:space="preserve">, </w:t>
+      </w:r>
+      <w:proofErr w:type="spellStart"/>
+      <w:r>
+        <w:rPr>
+          <w:i/>
+          <w:lang w:val="en-GB"/>
+        </w:rPr>
+        <w:t>DataElaborationService</w:t>
+      </w:r>
+      <w:proofErr w:type="spellEnd"/>
+      <w:r>
+        <w:rPr>
+          <w:lang w:val="en-GB"/>
+        </w:rPr>
+        <w:t>.  Unit Testing of all components is possible now, as well as the usual integration test</w:t>
+      </w:r>
+      <w:r>
+        <w:rPr>
+          <w:lang w:val="en-GB"/>
+        </w:rPr>
+        <w:t>.</w:t>
+      </w:r>
+    </w:p>
+    <w:p>
+      <w:pPr>
+        <w:pStyle w:val="Titolo3"/>
+        <w:numPr>
+          <w:ilvl w:val="2"/>
+          <w:numId w:val="1"/>
+        </w:numPr>
+        <w:rPr>
+          <w:rFonts w:ascii="Georgia" w:hAnsi="Georgia"/>
+          <w:lang w:val="en-GB"/>
+        </w:rPr>
+      </w:pPr>
+      <w:r>
+        <w:rPr>
+          <w:rFonts w:ascii="Georgia" w:hAnsi="Georgia"/>
+          <w:lang w:val="en-GB"/>
+        </w:rPr>
+        <w:t>Sixth step: Addition features</w:t>
+      </w:r>
+    </w:p>
+    <w:p>
+      <w:pPr>
+        <w:pStyle w:val="Paragrafoelenco"/>
+        <w:rPr>
+          <w:lang w:val="en-GB"/>
+        </w:rPr>
+      </w:pPr>
+      <w:proofErr w:type="spellStart"/>
+      <w:r>
+        <w:rPr>
+          <w:i/>
+          <w:lang w:val="en-GB"/>
+        </w:rPr>
+        <w:t>UserStatusService</w:t>
+      </w:r>
+      <w:proofErr w:type="spellEnd"/>
+      <w:r>
+        <w:rPr>
+          <w:i/>
+          <w:lang w:val="en-GB"/>
+        </w:rPr>
+        <w:t xml:space="preserve"> </w:t>
+      </w:r>
+      <w:r>
+        <w:rPr>
+          <w:lang w:val="en-GB"/>
+        </w:rPr>
+        <w:t xml:space="preserve">and </w:t>
+      </w:r>
+      <w:proofErr w:type="spellStart"/>
+      <w:r>
+        <w:rPr>
+          <w:i/>
+          <w:lang w:val="en-GB"/>
+        </w:rPr>
+        <w:t>NewDataS</w:t>
+      </w:r>
+      <w:r>
+        <w:rPr>
+          <w:i/>
+          <w:lang w:val="en-GB"/>
+        </w:rPr>
+        <w:t>u</w:t>
+      </w:r>
+      <w:r>
+        <w:rPr>
+          <w:i/>
+          <w:lang w:val="en-GB"/>
+        </w:rPr>
+        <w:t>bscribtionService</w:t>
+      </w:r>
+      <w:proofErr w:type="spellEnd"/>
+      <w:r>
+        <w:rPr>
+          <w:lang w:val="en-GB"/>
+        </w:rPr>
+        <w:t xml:space="preserve"> and left as last because t</w:t>
+      </w:r>
+      <w:r>
+        <w:rPr>
+          <w:lang w:val="en-GB"/>
+        </w:rPr>
+        <w:t xml:space="preserve">hey have the worst cost-benefit ratio: the first one interacts with </w:t>
+      </w:r>
+      <w:proofErr w:type="spellStart"/>
+      <w:r>
+        <w:rPr>
+          <w:i/>
+          <w:lang w:val="en-GB"/>
+        </w:rPr>
+        <w:t>ThresholdsService</w:t>
+      </w:r>
+      <w:proofErr w:type="spellEnd"/>
+      <w:r>
+        <w:rPr>
+          <w:lang w:val="en-GB"/>
+        </w:rPr>
+        <w:t>, requiring even some changes in this component, and the second one interacts with the Model, but none is crucial for the company</w:t>
+      </w:r>
+      <w:r>
+        <w:rPr>
+          <w:lang w:val="en-GB"/>
+        </w:rPr>
+        <w:t xml:space="preserve">, so waiting for these components to be implemented and tested could lead to a loss of time. </w:t>
+      </w:r>
+      <w:r>
+        <w:rPr>
+          <w:lang w:val="en-GB"/>
+        </w:rPr>
+        <w:t xml:space="preserve">Unit Testing for </w:t>
+      </w:r>
+      <w:proofErr w:type="spellStart"/>
+      <w:r>
+        <w:rPr>
+          <w:i/>
+          <w:lang w:val="en-GB"/>
+        </w:rPr>
+        <w:t>ThresholdsService</w:t>
+      </w:r>
+      <w:proofErr w:type="spellEnd"/>
+      <w:r>
+        <w:rPr>
+          <w:lang w:val="en-GB"/>
+        </w:rPr>
+        <w:t xml:space="preserve"> is possible now.</w:t>
+      </w:r>
+    </w:p>
+    <w:p>
+      <w:pPr>
+        <w:pStyle w:val="Paragrafoelenco"/>
+        <w:rPr>
+          <w:lang w:val="en-GB"/>
+        </w:rPr>
+      </w:pPr>
+    </w:p>
+    <w:p>
+      <w:pPr>
+        <w:pStyle w:val="Titolo3"/>
+        <w:numPr>
+          <w:ilvl w:val="2"/>
+          <w:numId w:val="1"/>
+        </w:numPr>
+        <w:rPr>
+          <w:rFonts w:ascii="Georgia" w:hAnsi="Georgia"/>
+          <w:lang w:val="en-GB"/>
+        </w:rPr>
+      </w:pPr>
+      <w:r>
+        <w:rPr>
+          <w:rFonts w:ascii="Georgia" w:hAnsi="Georgia"/>
+          <w:lang w:val="en-GB"/>
+        </w:rPr>
+        <w:t xml:space="preserve">Seventh step: </w:t>
+      </w:r>
+      <w:proofErr w:type="spellStart"/>
+      <w:r>
+        <w:rPr>
+          <w:rFonts w:ascii="Georgia" w:hAnsi="Georgia"/>
+          <w:lang w:val="en-GB"/>
+        </w:rPr>
+        <w:t>AutomatedSOS</w:t>
+      </w:r>
+      <w:proofErr w:type="spellEnd"/>
+      <w:r>
+        <w:rPr>
+          <w:rFonts w:ascii="Georgia" w:hAnsi="Georgia"/>
+          <w:lang w:val="en-GB"/>
+        </w:rPr>
+        <w:t xml:space="preserve"> load test</w:t>
+      </w:r>
+    </w:p>
+    <w:p>
+      <w:pPr>
+        <w:pStyle w:val="Paragrafoelenco"/>
+        <w:rPr>
+          <w:lang w:val="en-GB"/>
+        </w:rPr>
+      </w:pPr>
+      <w:r>
+        <w:rPr>
+          <w:lang w:val="en-GB"/>
+        </w:rPr>
+        <w:t xml:space="preserve">A load test of all the components which support </w:t>
+      </w:r>
+      <w:proofErr w:type="spellStart"/>
+      <w:r>
+        <w:rPr>
+          <w:i/>
+          <w:lang w:val="en-GB"/>
+        </w:rPr>
+        <w:t>AutomatedSOS</w:t>
+      </w:r>
+      <w:proofErr w:type="spellEnd"/>
+      <w:r>
+        <w:rPr>
+          <w:i/>
+          <w:lang w:val="en-GB"/>
+        </w:rPr>
+        <w:t xml:space="preserve"> </w:t>
+      </w:r>
+      <w:r>
+        <w:rPr>
+          <w:lang w:val="en-GB"/>
+        </w:rPr>
+        <w:t>is done here to verify the correct behaviour in case of a huge number of emergencies to dealt at the same time.</w:t>
+      </w:r>
+    </w:p>
+    <w:p>
+      <w:pPr>
+        <w:pStyle w:val="Paragrafoelenco"/>
+        <w:rPr>
+          <w:lang w:val="en-GB"/>
+        </w:rPr>
+      </w:pPr>
+    </w:p>
+    <w:p>
+      <w:pPr>
+        <w:pStyle w:val="Titolo3"/>
+        <w:numPr>
+          <w:ilvl w:val="2"/>
+          <w:numId w:val="1"/>
+        </w:numPr>
+        <w:rPr>
+          <w:rFonts w:ascii="Georgia" w:hAnsi="Georgia"/>
+          <w:lang w:val="en-GB"/>
+        </w:rPr>
+      </w:pPr>
+      <w:r>
+        <w:rPr>
+          <w:rFonts w:ascii="Georgia" w:hAnsi="Georgia"/>
+          <w:lang w:val="en-GB"/>
+        </w:rPr>
+        <w:t>System test</w:t>
+      </w:r>
+    </w:p>
+    <w:p>
+      <w:pPr>
+        <w:pStyle w:val="Paragrafoelenco"/>
+        <w:rPr>
+          <w:lang w:val="en-GB"/>
+        </w:rPr>
+      </w:pPr>
+      <w:r>
+        <w:rPr>
+          <w:lang w:val="en-GB"/>
+        </w:rPr>
+        <w:t>A complete system test, when all the components are developed, and all the necessary integration and unit test are successfully completed, is the final step before the release to the clients of all the application.</w:t>
+      </w:r>
+    </w:p>
+    <w:p>
+      <w:pPr>
+        <w:pStyle w:val="Titolo3"/>
+        <w:rPr>
+          <w:rFonts w:ascii="Georgia" w:hAnsi="Georgia"/>
+          <w:lang w:val="en-GB"/>
+        </w:rPr>
+      </w:pPr>
+    </w:p>
+    <w:p>
+      <w:pPr>
+        <w:pStyle w:val="Titolo3"/>
+        <w:numPr>
+          <w:ilvl w:val="2"/>
+          <w:numId w:val="1"/>
+        </w:numPr>
+        <w:rPr>
+          <w:rFonts w:ascii="Georgia" w:hAnsi="Georgia"/>
+          <w:lang w:val="en-GB"/>
+        </w:rPr>
+      </w:pPr>
+      <w:proofErr w:type="spellStart"/>
+      <w:r>
+        <w:rPr>
+          <w:rFonts w:ascii="Georgia" w:hAnsi="Georgia"/>
+          <w:lang w:val="en-GB"/>
+        </w:rPr>
+        <w:t>SignInService</w:t>
+      </w:r>
+      <w:proofErr w:type="spellEnd"/>
+      <w:r>
+        <w:rPr>
+          <w:rFonts w:ascii="Georgia" w:hAnsi="Georgia"/>
+          <w:lang w:val="en-GB"/>
+        </w:rPr>
+        <w:t xml:space="preserve"> and </w:t>
+      </w:r>
+      <w:proofErr w:type="spellStart"/>
+      <w:r>
+        <w:rPr>
+          <w:rFonts w:ascii="Georgia" w:hAnsi="Georgia"/>
+          <w:lang w:val="en-GB"/>
+        </w:rPr>
+        <w:t>LogInService</w:t>
+      </w:r>
+      <w:proofErr w:type="spellEnd"/>
+    </w:p>
+    <w:p>
+      <w:pPr>
+        <w:pStyle w:val="Paragrafoelenco"/>
+        <w:rPr>
+          <w:lang w:val="en-GB"/>
+        </w:rPr>
+      </w:pPr>
+      <w:r>
+        <w:rPr>
+          <w:lang w:val="en-GB"/>
+        </w:rPr>
+        <w:t>Since these services d</w:t>
+      </w:r>
+      <w:bookmarkStart w:id="33" w:name="_GoBack"/>
+      <w:bookmarkEnd w:id="33"/>
+    </w:p>
+    <w:p>
+      <w:pPr>
+        <w:pStyle w:val="Paragrafoelenco"/>
+        <w:rPr>
+          <w:lang w:val="en-GB"/>
+        </w:rPr>
+      </w:pPr>
+    </w:p>
+    <w:p>
+      <w:pPr>
+        <w:pStyle w:val="Titolo2"/>
+        <w:numPr>
+          <w:ilvl w:val="1"/>
+          <w:numId w:val="1"/>
+        </w:numPr>
+        <w:rPr>
+          <w:rFonts w:ascii="Georgia" w:hAnsi="Georgia"/>
+          <w:lang w:val="en-GB"/>
+        </w:rPr>
+      </w:pPr>
+      <w:r>
+        <w:rPr>
+          <w:rFonts w:ascii="Georgia" w:hAnsi="Georgia"/>
+          <w:lang w:val="en-GB"/>
+        </w:rPr>
+        <w:t>The Model</w:t>
+      </w:r>
+    </w:p>
+    <w:p>
+      <w:pPr>
+        <w:pStyle w:val="Paragrafoelenco"/>
+        <w:rPr>
+          <w:lang w:val="en-GB"/>
+        </w:rPr>
+      </w:pPr>
+      <w:r>
+        <w:rPr>
+          <w:lang w:val="en-GB"/>
+        </w:rPr>
+        <w:t>Since the model is shared by all components</w:t>
+      </w:r>
+    </w:p>
+    <w:p>
+      <w:pPr>
+        <w:pStyle w:val="Paragrafoelenco"/>
+        <w:rPr>
+          <w:lang w:val="en-GB"/>
+        </w:rPr>
+      </w:pPr>
+    </w:p>
+    <w:p>
+      <w:pPr>
+        <w:pStyle w:val="Paragrafoelenco"/>
+        <w:rPr>
+          <w:lang w:val="en-GB"/>
+        </w:rPr>
+      </w:pPr>
+    </w:p>
+    <w:p>
+      <w:pPr>
+        <w:pStyle w:val="Paragrafoelenco"/>
+        <w:rPr>
+          <w:lang w:val="en-GB"/>
+        </w:rPr>
+      </w:pPr>
     </w:p>
     <w:p>
       <w:pPr>
@@ -6418,7 +8661,7 @@
           <w:lang w:val="en-GB"/>
         </w:rPr>
       </w:pPr>
-      <w:bookmarkStart w:id="29" w:name="_Toc532132335"/>
+      <w:bookmarkStart w:id="34" w:name="_Toc532145534"/>
       <w:r>
         <w:rPr>
           <w:rFonts w:ascii="Georgia" w:hAnsi="Georgia"/>
@@ -6427,19 +8670,7 @@
         </w:rPr>
         <w:t>Effort Spent</w:t>
       </w:r>
-      <w:bookmarkEnd w:id="29"/>
-    </w:p>
-    <w:p>
-      <w:pPr>
-        <w:pStyle w:val="Nessunaspaziatura"/>
-      </w:pPr>
-    </w:p>
-    <w:p>
-      <w:pPr>
-        <w:rPr>
-          <w:lang w:val="en-GB"/>
-        </w:rPr>
-      </w:pPr>
+      <w:bookmarkEnd w:id="34"/>
     </w:p>
     <w:sectPr>
       <w:pgSz w:w="11906" w:h="16838"/>
@@ -6618,6 +8849,127 @@
     </w:lvl>
   </w:abstractNum>
   <w:abstractNum w:abstractNumId="2" w15:restartNumberingAfterBreak="0">
+    <w:nsid w:val="15C26C4A"/>
+    <w:multiLevelType w:val="multilevel"/>
+    <w:tmpl w:val="4B4E87C6"/>
+    <w:lvl w:ilvl="0">
+      <w:start w:val="1"/>
+      <w:numFmt w:val="decimal"/>
+      <w:lvlText w:val="%1."/>
+      <w:lvlJc w:val="left"/>
+      <w:pPr>
+        <w:ind w:left="720" w:hanging="360"/>
+      </w:pPr>
+      <w:rPr>
+        <w:rFonts w:hint="default"/>
+      </w:rPr>
+    </w:lvl>
+    <w:lvl w:ilvl="1">
+      <w:start w:val="1"/>
+      <w:numFmt w:val="decimal"/>
+      <w:isLgl/>
+      <w:lvlText w:val="%1.%2."/>
+      <w:lvlJc w:val="left"/>
+      <w:pPr>
+        <w:ind w:left="1080" w:hanging="720"/>
+      </w:pPr>
+      <w:rPr>
+        <w:rFonts w:hint="default"/>
+      </w:rPr>
+    </w:lvl>
+    <w:lvl w:ilvl="2">
+      <w:start w:val="1"/>
+      <w:numFmt w:val="decimal"/>
+      <w:isLgl/>
+      <w:lvlText w:val="%1.%2.%3."/>
+      <w:lvlJc w:val="left"/>
+      <w:pPr>
+        <w:ind w:left="1080" w:hanging="720"/>
+      </w:pPr>
+      <w:rPr>
+        <w:rFonts w:hint="default"/>
+      </w:rPr>
+    </w:lvl>
+    <w:lvl w:ilvl="3">
+      <w:start w:val="1"/>
+      <w:numFmt w:val="decimal"/>
+      <w:isLgl/>
+      <w:lvlText w:val="%1.%2.%3.%4."/>
+      <w:lvlJc w:val="left"/>
+      <w:pPr>
+        <w:ind w:left="1440" w:hanging="1080"/>
+      </w:pPr>
+      <w:rPr>
+        <w:rFonts w:hint="default"/>
+      </w:rPr>
+    </w:lvl>
+    <w:lvl w:ilvl="4">
+      <w:start w:val="1"/>
+      <w:numFmt w:val="decimal"/>
+      <w:isLgl/>
+      <w:lvlText w:val="%1.%2.%3.%4.%5."/>
+      <w:lvlJc w:val="left"/>
+      <w:pPr>
+        <w:ind w:left="1440" w:hanging="1080"/>
+      </w:pPr>
+      <w:rPr>
+        <w:rFonts w:hint="default"/>
+      </w:rPr>
+    </w:lvl>
+    <w:lvl w:ilvl="5">
+      <w:start w:val="1"/>
+      <w:numFmt w:val="decimal"/>
+      <w:isLgl/>
+      <w:lvlText w:val="%1.%2.%3.%4.%5.%6."/>
+      <w:lvlJc w:val="left"/>
+      <w:pPr>
+        <w:ind w:left="1800" w:hanging="1440"/>
+      </w:pPr>
+      <w:rPr>
+        <w:rFonts w:hint="default"/>
+      </w:rPr>
+    </w:lvl>
+    <w:lvl w:ilvl="6">
+      <w:start w:val="1"/>
+      <w:numFmt w:val="decimal"/>
+      <w:isLgl/>
+      <w:lvlText w:val="%1.%2.%3.%4.%5.%6.%7."/>
+      <w:lvlJc w:val="left"/>
+      <w:pPr>
+        <w:ind w:left="1800" w:hanging="1440"/>
+      </w:pPr>
+      <w:rPr>
+        <w:rFonts w:hint="default"/>
+      </w:rPr>
+    </w:lvl>
+    <w:lvl w:ilvl="7">
+      <w:start w:val="1"/>
+      <w:numFmt w:val="decimal"/>
+      <w:isLgl/>
+      <w:lvlText w:val="%1.%2.%3.%4.%5.%6.%7.%8."/>
+      <w:lvlJc w:val="left"/>
+      <w:pPr>
+        <w:ind w:left="2160" w:hanging="1800"/>
+      </w:pPr>
+      <w:rPr>
+        <w:rFonts w:hint="default"/>
+      </w:rPr>
+    </w:lvl>
+    <w:lvl w:ilvl="8">
+      <w:start w:val="1"/>
+      <w:numFmt w:val="decimal"/>
+      <w:isLgl/>
+      <w:lvlText w:val="%1.%2.%3.%4.%5.%6.%7.%8.%9."/>
+      <w:lvlJc w:val="left"/>
+      <w:pPr>
+        <w:ind w:left="2160" w:hanging="1800"/>
+      </w:pPr>
+      <w:rPr>
+        <w:rFonts w:hint="default"/>
+      </w:rPr>
+    </w:lvl>
+  </w:abstractNum>
+  <w:abstractNum w:abstractNumId="3" w15:restartNumberingAfterBreak="0">
     <w:nsid w:val="20F938C9"/>
     <w:multiLevelType w:val="hybridMultilevel"/>
     <w:tmpl w:val="89700C78"/>
@@ -6730,7 +9082,7 @@
       </w:rPr>
     </w:lvl>
   </w:abstractNum>
-  <w:abstractNum w:abstractNumId="3" w15:restartNumberingAfterBreak="0">
+  <w:abstractNum w:abstractNumId="4" w15:restartNumberingAfterBreak="0">
     <w:nsid w:val="2CC8306F"/>
     <w:multiLevelType w:val="hybridMultilevel"/>
     <w:tmpl w:val="B85C53AA"/>
@@ -6843,7 +9195,7 @@
       </w:rPr>
     </w:lvl>
   </w:abstractNum>
-  <w:abstractNum w:abstractNumId="4" w15:restartNumberingAfterBreak="0">
+  <w:abstractNum w:abstractNumId="5" w15:restartNumberingAfterBreak="0">
     <w:nsid w:val="376A10F6"/>
     <w:multiLevelType w:val="hybridMultilevel"/>
     <w:tmpl w:val="A474A6CC"/>
@@ -6956,7 +9308,7 @@
       </w:rPr>
     </w:lvl>
   </w:abstractNum>
-  <w:abstractNum w:abstractNumId="5" w15:restartNumberingAfterBreak="0">
+  <w:abstractNum w:abstractNumId="6" w15:restartNumberingAfterBreak="0">
     <w:nsid w:val="3F60793B"/>
     <w:multiLevelType w:val="multilevel"/>
     <w:tmpl w:val="4B4E87C6"/>
@@ -7077,7 +9429,7 @@
       </w:rPr>
     </w:lvl>
   </w:abstractNum>
-  <w:abstractNum w:abstractNumId="6" w15:restartNumberingAfterBreak="0">
+  <w:abstractNum w:abstractNumId="7" w15:restartNumberingAfterBreak="0">
     <w:nsid w:val="420F0D95"/>
     <w:multiLevelType w:val="hybridMultilevel"/>
     <w:tmpl w:val="6832D130"/>
@@ -7190,7 +9542,7 @@
       </w:rPr>
     </w:lvl>
   </w:abstractNum>
-  <w:abstractNum w:abstractNumId="7" w15:restartNumberingAfterBreak="0">
+  <w:abstractNum w:abstractNumId="8" w15:restartNumberingAfterBreak="0">
     <w:nsid w:val="49E93DF0"/>
     <w:multiLevelType w:val="multilevel"/>
     <w:tmpl w:val="4B4E87C6"/>
@@ -7311,7 +9663,7 @@
       </w:rPr>
     </w:lvl>
   </w:abstractNum>
-  <w:abstractNum w:abstractNumId="8" w15:restartNumberingAfterBreak="0">
+  <w:abstractNum w:abstractNumId="9" w15:restartNumberingAfterBreak="0">
     <w:nsid w:val="4A015494"/>
     <w:multiLevelType w:val="hybridMultilevel"/>
     <w:tmpl w:val="21320692"/>
@@ -7424,7 +9776,7 @@
       </w:rPr>
     </w:lvl>
   </w:abstractNum>
-  <w:abstractNum w:abstractNumId="9" w15:restartNumberingAfterBreak="0">
+  <w:abstractNum w:abstractNumId="10" w15:restartNumberingAfterBreak="0">
     <w:nsid w:val="4B7A394E"/>
     <w:multiLevelType w:val="multilevel"/>
     <w:tmpl w:val="4B4E87C6"/>
@@ -7545,7 +9897,7 @@
       </w:rPr>
     </w:lvl>
   </w:abstractNum>
-  <w:abstractNum w:abstractNumId="10" w15:restartNumberingAfterBreak="0">
+  <w:abstractNum w:abstractNumId="11" w15:restartNumberingAfterBreak="0">
     <w:nsid w:val="516D0DCB"/>
     <w:multiLevelType w:val="multilevel"/>
     <w:tmpl w:val="4B4E87C6"/>
@@ -7666,7 +10018,7 @@
       </w:rPr>
     </w:lvl>
   </w:abstractNum>
-  <w:abstractNum w:abstractNumId="11" w15:restartNumberingAfterBreak="0">
+  <w:abstractNum w:abstractNumId="12" w15:restartNumberingAfterBreak="0">
     <w:nsid w:val="51BB3E80"/>
     <w:multiLevelType w:val="hybridMultilevel"/>
     <w:tmpl w:val="FA16A21A"/>
@@ -7752,7 +10104,7 @@
       </w:pPr>
     </w:lvl>
   </w:abstractNum>
-  <w:abstractNum w:abstractNumId="12" w15:restartNumberingAfterBreak="0">
+  <w:abstractNum w:abstractNumId="13" w15:restartNumberingAfterBreak="0">
     <w:nsid w:val="56DF6144"/>
     <w:multiLevelType w:val="multilevel"/>
     <w:tmpl w:val="4B4E87C6"/>
@@ -7873,7 +10225,7 @@
       </w:rPr>
     </w:lvl>
   </w:abstractNum>
-  <w:abstractNum w:abstractNumId="13" w15:restartNumberingAfterBreak="0">
+  <w:abstractNum w:abstractNumId="14" w15:restartNumberingAfterBreak="0">
     <w:nsid w:val="587667C0"/>
     <w:multiLevelType w:val="multilevel"/>
     <w:tmpl w:val="4B4E87C6"/>
@@ -7994,7 +10346,128 @@
       </w:rPr>
     </w:lvl>
   </w:abstractNum>
-  <w:abstractNum w:abstractNumId="14" w15:restartNumberingAfterBreak="0">
+  <w:abstractNum w:abstractNumId="15" w15:restartNumberingAfterBreak="0">
+    <w:nsid w:val="59C65A57"/>
+    <w:multiLevelType w:val="multilevel"/>
+    <w:tmpl w:val="4B4E87C6"/>
+    <w:lvl w:ilvl="0">
+      <w:start w:val="1"/>
+      <w:numFmt w:val="decimal"/>
+      <w:lvlText w:val="%1."/>
+      <w:lvlJc w:val="left"/>
+      <w:pPr>
+        <w:ind w:left="720" w:hanging="360"/>
+      </w:pPr>
+      <w:rPr>
+        <w:rFonts w:hint="default"/>
+      </w:rPr>
+    </w:lvl>
+    <w:lvl w:ilvl="1">
+      <w:start w:val="1"/>
+      <w:numFmt w:val="decimal"/>
+      <w:isLgl/>
+      <w:lvlText w:val="%1.%2."/>
+      <w:lvlJc w:val="left"/>
+      <w:pPr>
+        <w:ind w:left="1080" w:hanging="720"/>
+      </w:pPr>
+      <w:rPr>
+        <w:rFonts w:hint="default"/>
+      </w:rPr>
+    </w:lvl>
+    <w:lvl w:ilvl="2">
+      <w:start w:val="1"/>
+      <w:numFmt w:val="decimal"/>
+      <w:isLgl/>
+      <w:lvlText w:val="%1.%2.%3."/>
+      <w:lvlJc w:val="left"/>
+      <w:pPr>
+        <w:ind w:left="1080" w:hanging="720"/>
+      </w:pPr>
+      <w:rPr>
+        <w:rFonts w:hint="default"/>
+      </w:rPr>
+    </w:lvl>
+    <w:lvl w:ilvl="3">
+      <w:start w:val="1"/>
+      <w:numFmt w:val="decimal"/>
+      <w:isLgl/>
+      <w:lvlText w:val="%1.%2.%3.%4."/>
+      <w:lvlJc w:val="left"/>
+      <w:pPr>
+        <w:ind w:left="1440" w:hanging="1080"/>
+      </w:pPr>
+      <w:rPr>
+        <w:rFonts w:hint="default"/>
+      </w:rPr>
+    </w:lvl>
+    <w:lvl w:ilvl="4">
+      <w:start w:val="1"/>
+      <w:numFmt w:val="decimal"/>
+      <w:isLgl/>
+      <w:lvlText w:val="%1.%2.%3.%4.%5."/>
+      <w:lvlJc w:val="left"/>
+      <w:pPr>
+        <w:ind w:left="1440" w:hanging="1080"/>
+      </w:pPr>
+      <w:rPr>
+        <w:rFonts w:hint="default"/>
+      </w:rPr>
+    </w:lvl>
+    <w:lvl w:ilvl="5">
+      <w:start w:val="1"/>
+      <w:numFmt w:val="decimal"/>
+      <w:isLgl/>
+      <w:lvlText w:val="%1.%2.%3.%4.%5.%6."/>
+      <w:lvlJc w:val="left"/>
+      <w:pPr>
+        <w:ind w:left="1800" w:hanging="1440"/>
+      </w:pPr>
+      <w:rPr>
+        <w:rFonts w:hint="default"/>
+      </w:rPr>
+    </w:lvl>
+    <w:lvl w:ilvl="6">
+      <w:start w:val="1"/>
+      <w:numFmt w:val="decimal"/>
+      <w:isLgl/>
+      <w:lvlText w:val="%1.%2.%3.%4.%5.%6.%7."/>
+      <w:lvlJc w:val="left"/>
+      <w:pPr>
+        <w:ind w:left="1800" w:hanging="1440"/>
+      </w:pPr>
+      <w:rPr>
+        <w:rFonts w:hint="default"/>
+      </w:rPr>
+    </w:lvl>
+    <w:lvl w:ilvl="7">
+      <w:start w:val="1"/>
+      <w:numFmt w:val="decimal"/>
+      <w:isLgl/>
+      <w:lvlText w:val="%1.%2.%3.%4.%5.%6.%7.%8."/>
+      <w:lvlJc w:val="left"/>
+      <w:pPr>
+        <w:ind w:left="2160" w:hanging="1800"/>
+      </w:pPr>
+      <w:rPr>
+        <w:rFonts w:hint="default"/>
+      </w:rPr>
+    </w:lvl>
+    <w:lvl w:ilvl="8">
+      <w:start w:val="1"/>
+      <w:numFmt w:val="decimal"/>
+      <w:isLgl/>
+      <w:lvlText w:val="%1.%2.%3.%4.%5.%6.%7.%8.%9."/>
+      <w:lvlJc w:val="left"/>
+      <w:pPr>
+        <w:ind w:left="2160" w:hanging="1800"/>
+      </w:pPr>
+      <w:rPr>
+        <w:rFonts w:hint="default"/>
+      </w:rPr>
+    </w:lvl>
+  </w:abstractNum>
+  <w:abstractNum w:abstractNumId="16" w15:restartNumberingAfterBreak="0">
     <w:nsid w:val="6BF016D2"/>
     <w:multiLevelType w:val="hybridMultilevel"/>
     <w:tmpl w:val="4D16D01A"/>
@@ -8080,7 +10553,7 @@
       </w:pPr>
     </w:lvl>
   </w:abstractNum>
-  <w:abstractNum w:abstractNumId="15" w15:restartNumberingAfterBreak="0">
+  <w:abstractNum w:abstractNumId="17" w15:restartNumberingAfterBreak="0">
     <w:nsid w:val="6C2D55C0"/>
     <w:multiLevelType w:val="hybridMultilevel"/>
     <w:tmpl w:val="CA40B3D6"/>
@@ -8166,7 +10639,7 @@
       </w:pPr>
     </w:lvl>
   </w:abstractNum>
-  <w:abstractNum w:abstractNumId="16" w15:restartNumberingAfterBreak="0">
+  <w:abstractNum w:abstractNumId="18" w15:restartNumberingAfterBreak="0">
     <w:nsid w:val="6EAE6834"/>
     <w:multiLevelType w:val="multilevel"/>
     <w:tmpl w:val="4B4E87C6"/>
@@ -8287,7 +10760,7 @@
       </w:rPr>
     </w:lvl>
   </w:abstractNum>
-  <w:abstractNum w:abstractNumId="17" w15:restartNumberingAfterBreak="0">
+  <w:abstractNum w:abstractNumId="19" w15:restartNumberingAfterBreak="0">
     <w:nsid w:val="77F43027"/>
     <w:multiLevelType w:val="hybridMultilevel"/>
     <w:tmpl w:val="77625CAA"/>
@@ -8400,7 +10873,7 @@
       </w:rPr>
     </w:lvl>
   </w:abstractNum>
-  <w:abstractNum w:abstractNumId="18" w15:restartNumberingAfterBreak="0">
+  <w:abstractNum w:abstractNumId="20" w15:restartNumberingAfterBreak="0">
     <w:nsid w:val="79784F32"/>
     <w:multiLevelType w:val="hybridMultilevel"/>
     <w:tmpl w:val="DEEEFAD0"/>
@@ -8513,7 +10986,7 @@
       </w:rPr>
     </w:lvl>
   </w:abstractNum>
-  <w:abstractNum w:abstractNumId="19" w15:restartNumberingAfterBreak="0">
+  <w:abstractNum w:abstractNumId="21" w15:restartNumberingAfterBreak="0">
     <w:nsid w:val="7D3A6220"/>
     <w:multiLevelType w:val="hybridMultilevel"/>
     <w:tmpl w:val="67524AFA"/>
@@ -8627,64 +11100,70 @@
     </w:lvl>
   </w:abstractNum>
   <w:num w:numId="1">
+    <w:abstractNumId w:val="10"/>
+  </w:num>
+  <w:num w:numId="2">
+    <w:abstractNumId w:val="14"/>
+  </w:num>
+  <w:num w:numId="3">
+    <w:abstractNumId w:val="6"/>
+  </w:num>
+  <w:num w:numId="4">
+    <w:abstractNumId w:val="13"/>
+  </w:num>
+  <w:num w:numId="5">
+    <w:abstractNumId w:val="11"/>
+  </w:num>
+  <w:num w:numId="6">
+    <w:abstractNumId w:val="8"/>
+  </w:num>
+  <w:num w:numId="7">
+    <w:abstractNumId w:val="19"/>
+  </w:num>
+  <w:num w:numId="8">
     <w:abstractNumId w:val="9"/>
   </w:num>
-  <w:num w:numId="2">
-    <w:abstractNumId w:val="13"/>
-  </w:num>
-  <w:num w:numId="3">
-    <w:abstractNumId w:val="5"/>
-  </w:num>
-  <w:num w:numId="4">
-    <w:abstractNumId w:val="12"/>
-  </w:num>
-  <w:num w:numId="5">
-    <w:abstractNumId w:val="10"/>
-  </w:num>
-  <w:num w:numId="6">
-    <w:abstractNumId w:val="7"/>
-  </w:num>
-  <w:num w:numId="7">
-    <w:abstractNumId w:val="17"/>
-  </w:num>
-  <w:num w:numId="8">
-    <w:abstractNumId w:val="8"/>
-  </w:num>
   <w:num w:numId="9">
-    <w:abstractNumId w:val="2"/>
+    <w:abstractNumId w:val="3"/>
   </w:num>
   <w:num w:numId="10">
-    <w:abstractNumId w:val="3"/>
+    <w:abstractNumId w:val="4"/>
   </w:num>
   <w:num w:numId="11">
-    <w:abstractNumId w:val="16"/>
+    <w:abstractNumId w:val="18"/>
   </w:num>
   <w:num w:numId="12">
-    <w:abstractNumId w:val="6"/>
+    <w:abstractNumId w:val="7"/>
   </w:num>
   <w:num w:numId="13">
     <w:abstractNumId w:val="0"/>
   </w:num>
   <w:num w:numId="14">
-    <w:abstractNumId w:val="18"/>
+    <w:abstractNumId w:val="20"/>
   </w:num>
   <w:num w:numId="15">
-    <w:abstractNumId w:val="4"/>
+    <w:abstractNumId w:val="5"/>
   </w:num>
   <w:num w:numId="16">
     <w:abstractNumId w:val="1"/>
   </w:num>
   <w:num w:numId="17">
-    <w:abstractNumId w:val="19"/>
+    <w:abstractNumId w:val="21"/>
   </w:num>
   <w:num w:numId="18">
-    <w:abstractNumId w:val="11"/>
+    <w:abstractNumId w:val="12"/>
   </w:num>
   <w:num w:numId="19">
-    <w:abstractNumId w:val="14"/>
+    <w:abstractNumId w:val="16"/>
   </w:num>
   <w:num w:numId="20">
+    <w:abstractNumId w:val="17"/>
+  </w:num>
+  <w:num w:numId="21">
     <w:abstractNumId w:val="15"/>
+  </w:num>
+  <w:num w:numId="22">
+    <w:abstractNumId w:val="2"/>
   </w:num>
 </w:numbering>
 </file>
@@ -9690,7 +12169,7 @@
 </file>
 
 <file path=customXml/itemProps1.xml><?xml version="1.0" encoding="utf-8"?>
-<ds:datastoreItem xmlns:ds="http://schemas.openxmlformats.org/officeDocument/2006/customXml" ds:itemID="{3CD0B079-EDB2-4918-9047-D407E2657303}">
+<ds:datastoreItem xmlns:ds="http://schemas.openxmlformats.org/officeDocument/2006/customXml" ds:itemID="{1E25E14A-E833-4D07-9988-C66E5225A4C4}">
   <ds:schemaRefs>
     <ds:schemaRef ds:uri="http://schemas.openxmlformats.org/officeDocument/2006/bibliography"/>
   </ds:schemaRefs>

</xml_diff>